<commit_message>
Completed the Support Ticket page including the business logic implementation
</commit_message>
<xml_diff>
--- a/Documentation/AI Prompts/Vibe Coding - Support Ticket page.docx
+++ b/Documentation/AI Prompts/Vibe Coding - Support Ticket page.docx
@@ -893,10 +893,7 @@
       </w:r>
       <w:proofErr w:type="spellEnd"/>
       <w:r>
-        <w:t xml:space="preserve"> </w:t>
-      </w:r>
-      <w:r>
-        <w:t>could not be found (are you missing a using directive or an assembly reference?)</w:t>
+        <w:t xml:space="preserve"> could not be found (are you missing a using directive or an assembly reference?)</w:t>
       </w:r>
     </w:p>
     <w:p>
@@ -1289,8 +1286,13 @@
       <w:proofErr w:type="spellEnd"/>
       <w:proofErr w:type="gramEnd"/>
       <w:r>
-        <w:t>());</w:t>
-      </w:r>
+        <w:t>()</w:t>
+      </w:r>
+      <w:proofErr w:type="gramStart"/>
+      <w:r>
+        <w:t>);</w:t>
+      </w:r>
+      <w:proofErr w:type="gramEnd"/>
     </w:p>
     <w:p/>
     <w:p>
@@ -1321,8 +1323,13 @@
       <w:proofErr w:type="spellEnd"/>
       <w:proofErr w:type="gramEnd"/>
       <w:r>
-        <w:t>, "uploads", "support");</w:t>
-      </w:r>
+        <w:t>, "uploads", "support"</w:t>
+      </w:r>
+      <w:proofErr w:type="gramStart"/>
+      <w:r>
+        <w:t>);</w:t>
+      </w:r>
+      <w:proofErr w:type="gramEnd"/>
     </w:p>
     <w:p/>
     <w:p>
@@ -1427,8 +1434,13 @@
       <w:proofErr w:type="spellEnd"/>
       <w:proofErr w:type="gramEnd"/>
       <w:r>
-        <w:t>} exceeds 10MB limit.");</w:t>
-      </w:r>
+        <w:t>} exceeds 10MB limit."</w:t>
+      </w:r>
+      <w:proofErr w:type="gramStart"/>
+      <w:r>
+        <w:t>);</w:t>
+      </w:r>
+      <w:proofErr w:type="gramEnd"/>
     </w:p>
     <w:p/>
     <w:p>
@@ -1441,9 +1453,14 @@
       </w:r>
       <w:proofErr w:type="spellEnd"/>
       <w:r>
-        <w:t xml:space="preserve"> = $"{</w:t>
-      </w:r>
-      <w:proofErr w:type="spellStart"/>
+        <w:t xml:space="preserve"> = </w:t>
+      </w:r>
+      <w:proofErr w:type="gramStart"/>
+      <w:r>
+        <w:t>$"{</w:t>
+      </w:r>
+      <w:proofErr w:type="spellStart"/>
+      <w:proofErr w:type="gramEnd"/>
       <w:r>
         <w:t>Guid.NewGuid</w:t>
       </w:r>
@@ -1472,8 +1489,13 @@
       <w:proofErr w:type="spellEnd"/>
       <w:proofErr w:type="gramEnd"/>
       <w:r>
-        <w:t>)}";</w:t>
-      </w:r>
+        <w:t>)}</w:t>
+      </w:r>
+      <w:proofErr w:type="gramStart"/>
+      <w:r>
+        <w:t>";</w:t>
+      </w:r>
+      <w:proofErr w:type="gramEnd"/>
     </w:p>
     <w:p>
       <w:r>
@@ -1540,9 +1562,11 @@
         <w:t>FileMode.Create</w:t>
       </w:r>
       <w:proofErr w:type="spellEnd"/>
+      <w:proofErr w:type="gramStart"/>
       <w:r>
         <w:t>);</w:t>
       </w:r>
+      <w:proofErr w:type="gramEnd"/>
     </w:p>
     <w:p>
       <w:r>
@@ -1574,8 +1598,13 @@
       <w:proofErr w:type="spellEnd"/>
       <w:proofErr w:type="gramEnd"/>
       <w:r>
-        <w:t>(stream);</w:t>
-      </w:r>
+        <w:t>(stream</w:t>
+      </w:r>
+      <w:proofErr w:type="gramStart"/>
+      <w:r>
+        <w:t>);</w:t>
+      </w:r>
+      <w:proofErr w:type="gramEnd"/>
     </w:p>
     <w:p/>
     <w:p>
@@ -1661,10 +1690,10 @@
         <w:t>file.Size</w:t>
       </w:r>
       <w:proofErr w:type="spellEnd"/>
-      <w:proofErr w:type="gramEnd"/>
       <w:r>
         <w:t>);</w:t>
       </w:r>
+      <w:proofErr w:type="gramEnd"/>
     </w:p>
     <w:p/>
     <w:p>
@@ -1679,8 +1708,13 @@
       <w:proofErr w:type="spellEnd"/>
       <w:proofErr w:type="gramEnd"/>
       <w:r>
-        <w:t>(attachment);</w:t>
-      </w:r>
+        <w:t>(attachment</w:t>
+      </w:r>
+      <w:proofErr w:type="gramStart"/>
+      <w:r>
+        <w:t>);</w:t>
+      </w:r>
+      <w:proofErr w:type="gramEnd"/>
     </w:p>
     <w:p>
       <w:r>
@@ -1700,8 +1734,13 @@
       <w:proofErr w:type="spellEnd"/>
       <w:proofErr w:type="gramEnd"/>
       <w:r>
-        <w:t>(ticket);</w:t>
-      </w:r>
+        <w:t>(ticket</w:t>
+      </w:r>
+      <w:proofErr w:type="gramStart"/>
+      <w:r>
+        <w:t>);</w:t>
+      </w:r>
+      <w:proofErr w:type="gramEnd"/>
     </w:p>
     <w:p>
       <w:r>
@@ -1715,8 +1754,13 @@
       <w:proofErr w:type="spellEnd"/>
       <w:proofErr w:type="gramEnd"/>
       <w:r>
-        <w:t>();</w:t>
-      </w:r>
+        <w:t>(</w:t>
+      </w:r>
+      <w:proofErr w:type="gramStart"/>
+      <w:r>
+        <w:t>);</w:t>
+      </w:r>
+      <w:proofErr w:type="gramEnd"/>
     </w:p>
     <w:p>
       <w:r>
@@ -1810,28 +1854,7 @@
           <w:color w:val="0D0D0D" w:themeColor="text1" w:themeTint="F2"/>
           <w:lang w:val="en-GB"/>
         </w:rPr>
-        <w:t>”, t</w:t>
-      </w:r>
-      <w:r>
-        <w:rPr>
-          <w:color w:val="0D0D0D" w:themeColor="text1" w:themeTint="F2"/>
-          <w:lang w:val="en-GB"/>
-        </w:rPr>
-        <w:t>he following line of code</w:t>
-      </w:r>
-      <w:r>
-        <w:rPr>
-          <w:color w:val="0D0D0D" w:themeColor="text1" w:themeTint="F2"/>
-          <w:lang w:val="en-GB"/>
-        </w:rPr>
-        <w:t xml:space="preserve"> still</w:t>
-      </w:r>
-      <w:r>
-        <w:rPr>
-          <w:color w:val="0D0D0D" w:themeColor="text1" w:themeTint="F2"/>
-          <w:lang w:val="en-GB"/>
-        </w:rPr>
-        <w:t xml:space="preserve"> produces error during compilation:</w:t>
+        <w:t>”, the following line of code still produces error during compilation:</w:t>
       </w:r>
     </w:p>
     <w:p>
@@ -2105,8 +2128,13 @@
       <w:proofErr w:type="spellEnd"/>
       <w:proofErr w:type="gramEnd"/>
       <w:r>
-        <w:t>();</w:t>
-      </w:r>
+        <w:t>(</w:t>
+      </w:r>
+      <w:proofErr w:type="gramStart"/>
+      <w:r>
+        <w:t>);</w:t>
+      </w:r>
+      <w:proofErr w:type="gramEnd"/>
     </w:p>
     <w:p>
       <w:r>
@@ -2230,8 +2258,13 @@
       <w:proofErr w:type="spellEnd"/>
       <w:proofErr w:type="gramEnd"/>
       <w:r>
-        <w:t>();</w:t>
-      </w:r>
+        <w:t>(</w:t>
+      </w:r>
+      <w:proofErr w:type="gramStart"/>
+      <w:r>
+        <w:t>);</w:t>
+      </w:r>
+      <w:proofErr w:type="gramEnd"/>
     </w:p>
     <w:p>
       <w:r>
@@ -2277,10 +2310,7 @@
       </w:r>
       <w:proofErr w:type="spellEnd"/>
       <w:r>
-        <w:t xml:space="preserve">’ </w:t>
-      </w:r>
-      <w:r>
-        <w:t>could not be found (are you missing a using directive or an assembly reference?)</w:t>
+        <w:t>’ could not be found (are you missing a using directive or an assembly reference?)</w:t>
       </w:r>
     </w:p>
     <w:p>
@@ -2645,207 +2675,200 @@
       </w:r>
       <w:proofErr w:type="gramStart"/>
       <w:r>
-        <w:t>new(</w:t>
-      </w:r>
-      <w:proofErr w:type="gramEnd"/>
+        <w:t>new();</w:t>
+      </w:r>
+      <w:proofErr w:type="gramEnd"/>
+    </w:p>
+    <w:p>
+      <w:r>
+        <w:t xml:space="preserve">    protected bool </w:t>
+      </w:r>
+      <w:proofErr w:type="spellStart"/>
+      <w:r>
+        <w:t>IsSubmitting</w:t>
+      </w:r>
+      <w:proofErr w:type="spellEnd"/>
+      <w:r>
+        <w:t xml:space="preserve"> = false;</w:t>
+      </w:r>
+    </w:p>
+    <w:p>
+      <w:r>
+        <w:t xml:space="preserve">    protected List&lt;</w:t>
+      </w:r>
+      <w:proofErr w:type="spellStart"/>
+      <w:r>
+        <w:t>IBrowserFile</w:t>
+      </w:r>
+      <w:proofErr w:type="spellEnd"/>
+      <w:r>
+        <w:t xml:space="preserve">&gt; </w:t>
+      </w:r>
+      <w:proofErr w:type="spellStart"/>
+      <w:r>
+        <w:t>UploadedFiles</w:t>
+      </w:r>
+      <w:proofErr w:type="spellEnd"/>
+      <w:r>
+        <w:t xml:space="preserve"> </w:t>
+      </w:r>
+      <w:proofErr w:type="gramStart"/>
+      <w:r>
+        <w:t>{ get</w:t>
+      </w:r>
+      <w:proofErr w:type="gramEnd"/>
+      <w:r>
+        <w:t>; set</w:t>
+      </w:r>
+      <w:proofErr w:type="gramStart"/>
+      <w:r>
+        <w:t>; }</w:t>
+      </w:r>
+      <w:proofErr w:type="gramEnd"/>
+      <w:r>
+        <w:t xml:space="preserve"> = </w:t>
+      </w:r>
+      <w:proofErr w:type="gramStart"/>
+      <w:r>
+        <w:t>new();</w:t>
+      </w:r>
+      <w:proofErr w:type="gramEnd"/>
+    </w:p>
+    <w:p/>
+    <w:p>
+      <w:r>
+        <w:t xml:space="preserve">    protected async Task </w:t>
+      </w:r>
+      <w:proofErr w:type="spellStart"/>
+      <w:proofErr w:type="gramStart"/>
+      <w:r>
+        <w:t>SubmitTicketAsync</w:t>
+      </w:r>
+      <w:proofErr w:type="spellEnd"/>
+      <w:r>
+        <w:t>(</w:t>
+      </w:r>
+      <w:proofErr w:type="gramEnd"/>
+      <w:r>
+        <w:t>)</w:t>
+      </w:r>
+    </w:p>
+    <w:p>
+      <w:r>
+        <w:t xml:space="preserve">    {</w:t>
+      </w:r>
+    </w:p>
+    <w:p>
+      <w:r>
+        <w:t xml:space="preserve">        await </w:t>
+      </w:r>
+      <w:proofErr w:type="spellStart"/>
+      <w:proofErr w:type="gramStart"/>
+      <w:r>
+        <w:t>Form!.Validate</w:t>
+      </w:r>
+      <w:proofErr w:type="spellEnd"/>
+      <w:r>
+        <w:t>();</w:t>
+      </w:r>
+      <w:proofErr w:type="gramEnd"/>
+    </w:p>
+    <w:p/>
+    <w:p>
+      <w:r>
+        <w:t xml:space="preserve">        if </w:t>
+      </w:r>
+      <w:proofErr w:type="gramStart"/>
+      <w:r>
+        <w:t>(!</w:t>
+      </w:r>
+      <w:proofErr w:type="spellStart"/>
+      <w:r>
+        <w:t>Form.IsValid</w:t>
+      </w:r>
+      <w:proofErr w:type="spellEnd"/>
+      <w:proofErr w:type="gramEnd"/>
+      <w:r>
+        <w:t>)</w:t>
+      </w:r>
+    </w:p>
+    <w:p>
+      <w:r>
+        <w:t xml:space="preserve">            return;</w:t>
+      </w:r>
+    </w:p>
+    <w:p/>
+    <w:p>
+      <w:r>
+        <w:t xml:space="preserve">        try</w:t>
+      </w:r>
+    </w:p>
+    <w:p>
+      <w:r>
+        <w:t xml:space="preserve">        {</w:t>
+      </w:r>
+    </w:p>
+    <w:p>
+      <w:r>
+        <w:t xml:space="preserve">            var </w:t>
+      </w:r>
+      <w:proofErr w:type="spellStart"/>
+      <w:r>
+        <w:t>fileDtos</w:t>
+      </w:r>
+      <w:proofErr w:type="spellEnd"/>
+      <w:r>
+        <w:t xml:space="preserve"> = new List&lt;</w:t>
+      </w:r>
+      <w:proofErr w:type="spellStart"/>
+      <w:r>
+        <w:t>FileUploadDTO</w:t>
+      </w:r>
+      <w:proofErr w:type="spellEnd"/>
+      <w:proofErr w:type="gramStart"/>
+      <w:r>
+        <w:t>&gt;();</w:t>
+      </w:r>
+      <w:proofErr w:type="gramEnd"/>
+    </w:p>
+    <w:p/>
+    <w:p>
+      <w:r>
+        <w:t xml:space="preserve">            foreach (var file in </w:t>
+      </w:r>
+      <w:proofErr w:type="spellStart"/>
+      <w:r>
+        <w:t>UploadedFiles</w:t>
+      </w:r>
+      <w:proofErr w:type="spellEnd"/>
+      <w:r>
+        <w:t>)</w:t>
+      </w:r>
+    </w:p>
+    <w:p>
+      <w:r>
+        <w:t xml:space="preserve">            {</w:t>
+      </w:r>
+    </w:p>
+    <w:p>
+      <w:r>
+        <w:t xml:space="preserve">                var stream = </w:t>
+      </w:r>
+      <w:proofErr w:type="spellStart"/>
+      <w:proofErr w:type="gramStart"/>
+      <w:r>
+        <w:t>file.OpenReadStream</w:t>
+      </w:r>
+      <w:proofErr w:type="spellEnd"/>
+      <w:proofErr w:type="gramEnd"/>
+      <w:r>
+        <w:t>(10 * 1024 * 1024</w:t>
+      </w:r>
+      <w:proofErr w:type="gramStart"/>
       <w:r>
         <w:t>);</w:t>
       </w:r>
-    </w:p>
-    <w:p>
-      <w:r>
-        <w:t xml:space="preserve">    protected bool </w:t>
-      </w:r>
-      <w:proofErr w:type="spellStart"/>
-      <w:r>
-        <w:t>IsSubmitting</w:t>
-      </w:r>
-      <w:proofErr w:type="spellEnd"/>
-      <w:r>
-        <w:t xml:space="preserve"> = false;</w:t>
-      </w:r>
-    </w:p>
-    <w:p>
-      <w:r>
-        <w:t xml:space="preserve">    protected List&lt;</w:t>
-      </w:r>
-      <w:proofErr w:type="spellStart"/>
-      <w:r>
-        <w:t>IBrowserFile</w:t>
-      </w:r>
-      <w:proofErr w:type="spellEnd"/>
-      <w:r>
-        <w:t xml:space="preserve">&gt; </w:t>
-      </w:r>
-      <w:proofErr w:type="spellStart"/>
-      <w:r>
-        <w:t>UploadedFiles</w:t>
-      </w:r>
-      <w:proofErr w:type="spellEnd"/>
-      <w:r>
-        <w:t xml:space="preserve"> </w:t>
-      </w:r>
-      <w:proofErr w:type="gramStart"/>
-      <w:r>
-        <w:t>{ get</w:t>
-      </w:r>
-      <w:proofErr w:type="gramEnd"/>
-      <w:r>
-        <w:t>; set</w:t>
-      </w:r>
-      <w:proofErr w:type="gramStart"/>
-      <w:r>
-        <w:t>; }</w:t>
-      </w:r>
-      <w:proofErr w:type="gramEnd"/>
-      <w:r>
-        <w:t xml:space="preserve"> = </w:t>
-      </w:r>
-      <w:proofErr w:type="gramStart"/>
-      <w:r>
-        <w:t>new(</w:t>
-      </w:r>
-      <w:proofErr w:type="gramEnd"/>
-      <w:r>
-        <w:t>);</w:t>
-      </w:r>
-    </w:p>
-    <w:p/>
-    <w:p>
-      <w:r>
-        <w:t xml:space="preserve">    protected async Task </w:t>
-      </w:r>
-      <w:proofErr w:type="spellStart"/>
-      <w:proofErr w:type="gramStart"/>
-      <w:r>
-        <w:t>SubmitTicketAsync</w:t>
-      </w:r>
-      <w:proofErr w:type="spellEnd"/>
-      <w:r>
-        <w:t>(</w:t>
-      </w:r>
-      <w:proofErr w:type="gramEnd"/>
-      <w:r>
-        <w:t>)</w:t>
-      </w:r>
-    </w:p>
-    <w:p>
-      <w:r>
-        <w:t xml:space="preserve">    {</w:t>
-      </w:r>
-    </w:p>
-    <w:p>
-      <w:r>
-        <w:t xml:space="preserve">        await </w:t>
-      </w:r>
-      <w:proofErr w:type="spellStart"/>
-      <w:proofErr w:type="gramStart"/>
-      <w:r>
-        <w:t>Form!.Validate</w:t>
-      </w:r>
-      <w:proofErr w:type="spellEnd"/>
-      <w:r>
-        <w:t>(</w:t>
-      </w:r>
-      <w:proofErr w:type="gramEnd"/>
-      <w:r>
-        <w:t>);</w:t>
-      </w:r>
-    </w:p>
-    <w:p/>
-    <w:p>
-      <w:r>
-        <w:t xml:space="preserve">        if </w:t>
-      </w:r>
-      <w:proofErr w:type="gramStart"/>
-      <w:r>
-        <w:t>(!</w:t>
-      </w:r>
-      <w:proofErr w:type="spellStart"/>
-      <w:r>
-        <w:t>Form.IsValid</w:t>
-      </w:r>
-      <w:proofErr w:type="spellEnd"/>
-      <w:proofErr w:type="gramEnd"/>
-      <w:r>
-        <w:t>)</w:t>
-      </w:r>
-    </w:p>
-    <w:p>
-      <w:r>
-        <w:t xml:space="preserve">            return;</w:t>
-      </w:r>
-    </w:p>
-    <w:p/>
-    <w:p>
-      <w:r>
-        <w:t xml:space="preserve">        try</w:t>
-      </w:r>
-    </w:p>
-    <w:p>
-      <w:r>
-        <w:t xml:space="preserve">        {</w:t>
-      </w:r>
-    </w:p>
-    <w:p>
-      <w:r>
-        <w:t xml:space="preserve">            var </w:t>
-      </w:r>
-      <w:proofErr w:type="spellStart"/>
-      <w:r>
-        <w:t>fileDtos</w:t>
-      </w:r>
-      <w:proofErr w:type="spellEnd"/>
-      <w:r>
-        <w:t xml:space="preserve"> = new List&lt;</w:t>
-      </w:r>
-      <w:proofErr w:type="spellStart"/>
-      <w:r>
-        <w:t>FileUploadDTO</w:t>
-      </w:r>
-      <w:proofErr w:type="spellEnd"/>
-      <w:proofErr w:type="gramStart"/>
-      <w:r>
-        <w:t>&gt;(</w:t>
-      </w:r>
-      <w:proofErr w:type="gramEnd"/>
-      <w:r>
-        <w:t>);</w:t>
-      </w:r>
-    </w:p>
-    <w:p/>
-    <w:p>
-      <w:r>
-        <w:t xml:space="preserve">            foreach (var file in </w:t>
-      </w:r>
-      <w:proofErr w:type="spellStart"/>
-      <w:r>
-        <w:t>UploadedFiles</w:t>
-      </w:r>
-      <w:proofErr w:type="spellEnd"/>
-      <w:r>
-        <w:t>)</w:t>
-      </w:r>
-    </w:p>
-    <w:p>
-      <w:r>
-        <w:t xml:space="preserve">            {</w:t>
-      </w:r>
-    </w:p>
-    <w:p>
-      <w:r>
-        <w:t xml:space="preserve">                var stream = </w:t>
-      </w:r>
-      <w:proofErr w:type="spellStart"/>
-      <w:proofErr w:type="gramStart"/>
-      <w:r>
-        <w:t>file.OpenReadStream</w:t>
-      </w:r>
-      <w:proofErr w:type="spellEnd"/>
-      <w:proofErr w:type="gramEnd"/>
-      <w:r>
-        <w:t>(10 * 1024 * 1024);</w:t>
-      </w:r>
+      <w:proofErr w:type="gramEnd"/>
     </w:p>
     <w:p/>
     <w:p>
@@ -2975,10 +2998,10 @@
         <w:t>environment.WebRootPath</w:t>
       </w:r>
       <w:proofErr w:type="spellEnd"/>
-      <w:proofErr w:type="gramEnd"/>
       <w:r>
         <w:t>);</w:t>
       </w:r>
+      <w:proofErr w:type="gramEnd"/>
     </w:p>
     <w:p>
       <w:r>
@@ -3005,10 +3028,13 @@
       </w:r>
       <w:proofErr w:type="spellEnd"/>
       <w:r>
-        <w:t>($"Error: {</w:t>
-      </w:r>
-      <w:proofErr w:type="spellStart"/>
-      <w:proofErr w:type="gramStart"/>
+        <w:t>($"</w:t>
+      </w:r>
+      <w:proofErr w:type="gramStart"/>
+      <w:r>
+        <w:t>Error: {</w:t>
+      </w:r>
+      <w:proofErr w:type="spellStart"/>
       <w:r>
         <w:t>ex.Message</w:t>
       </w:r>
@@ -3022,9 +3048,11 @@
         <w:t>Severity.Error</w:t>
       </w:r>
       <w:proofErr w:type="spellEnd"/>
+      <w:proofErr w:type="gramStart"/>
       <w:r>
         <w:t>);</w:t>
       </w:r>
+      <w:proofErr w:type="gramEnd"/>
     </w:p>
     <w:p>
       <w:r>
@@ -3069,8 +3097,3002 @@
         <w:t>}</w:t>
       </w:r>
     </w:p>
+    <w:p>
+      <w:r>
+        <w:br w:type="page"/>
+      </w:r>
+    </w:p>
+    <w:p>
+      <w:pPr>
+        <w:rPr>
+          <w:b/>
+          <w:bCs/>
+          <w:color w:val="EE0000"/>
+          <w:u w:val="single"/>
+        </w:rPr>
+      </w:pPr>
+      <w:r>
+        <w:rPr>
+          <w:b/>
+          <w:bCs/>
+          <w:color w:val="EE0000"/>
+          <w:u w:val="single"/>
+        </w:rPr>
+        <w:lastRenderedPageBreak/>
+        <w:t>Prompt #9:</w:t>
+      </w:r>
+    </w:p>
+    <w:p>
+      <w:pPr>
+        <w:rPr>
+          <w:lang w:val="en-GB"/>
+        </w:rPr>
+      </w:pPr>
+      <w:r>
+        <w:rPr>
+          <w:lang w:val="en-GB"/>
+        </w:rPr>
+        <w:t xml:space="preserve">The following code in my </w:t>
+      </w:r>
+      <w:proofErr w:type="spellStart"/>
+      <w:r>
+        <w:rPr>
+          <w:lang w:val="en-GB"/>
+        </w:rPr>
+        <w:t>SupportRequest.razor</w:t>
+      </w:r>
+      <w:proofErr w:type="spellEnd"/>
+      <w:r>
+        <w:rPr>
+          <w:lang w:val="en-GB"/>
+        </w:rPr>
+        <w:t xml:space="preserve"> produces the following error: The name ‘context’ does not exist in the current context. Tell me how to fix this issue. This error appears in the </w:t>
+      </w:r>
+      <w:proofErr w:type="spellStart"/>
+      <w:r>
+        <w:rPr>
+          <w:b/>
+          <w:bCs/>
+          <w:lang w:val="en-GB"/>
+        </w:rPr>
+        <w:t>MudFileUpload</w:t>
+      </w:r>
+      <w:proofErr w:type="spellEnd"/>
+      <w:r>
+        <w:rPr>
+          <w:b/>
+          <w:bCs/>
+          <w:lang w:val="en-GB"/>
+        </w:rPr>
+        <w:t xml:space="preserve"> </w:t>
+      </w:r>
+      <w:r>
+        <w:rPr>
+          <w:lang w:val="en-GB"/>
+        </w:rPr>
+        <w:t>code block</w:t>
+      </w:r>
+      <w:r>
+        <w:rPr>
+          <w:lang w:val="en-GB"/>
+        </w:rPr>
+        <w:t xml:space="preserve">. Note that I am </w:t>
+      </w:r>
+      <w:r>
+        <w:rPr>
+          <w:lang w:val="en-GB"/>
+        </w:rPr>
+        <w:t xml:space="preserve">using .NET 8.0 and </w:t>
+      </w:r>
+      <w:proofErr w:type="spellStart"/>
+      <w:r>
+        <w:rPr>
+          <w:lang w:val="en-GB"/>
+        </w:rPr>
+        <w:t>MudBlazor</w:t>
+      </w:r>
+      <w:proofErr w:type="spellEnd"/>
+      <w:r>
+        <w:rPr>
+          <w:lang w:val="en-GB"/>
+        </w:rPr>
+        <w:t xml:space="preserve"> ver. 8.8.0</w:t>
+      </w:r>
+    </w:p>
+    <w:p>
+      <w:pPr>
+        <w:rPr>
+          <w:u w:val="single"/>
+          <w:lang w:val="en-GB"/>
+        </w:rPr>
+      </w:pPr>
+      <w:proofErr w:type="spellStart"/>
+      <w:r>
+        <w:rPr>
+          <w:u w:val="single"/>
+          <w:lang w:val="en-GB"/>
+        </w:rPr>
+        <w:t>SupportRequest.razor</w:t>
+      </w:r>
+      <w:proofErr w:type="spellEnd"/>
+      <w:r>
+        <w:rPr>
+          <w:u w:val="single"/>
+          <w:lang w:val="en-GB"/>
+        </w:rPr>
+        <w:t xml:space="preserve"> code:</w:t>
+      </w:r>
+    </w:p>
+    <w:p>
+      <w:pPr>
+        <w:rPr>
+          <w:lang w:val="en-GB"/>
+        </w:rPr>
+      </w:pPr>
+      <w:r>
+        <w:rPr>
+          <w:lang w:val="en-GB"/>
+        </w:rPr>
+        <w:t>@page "/support/ticket"</w:t>
+      </w:r>
+    </w:p>
+    <w:p>
+      <w:pPr>
+        <w:rPr>
+          <w:lang w:val="en-GB"/>
+        </w:rPr>
+      </w:pPr>
+      <w:r>
+        <w:rPr>
+          <w:lang w:val="en-GB"/>
+        </w:rPr>
+        <w:t>&lt;</w:t>
+      </w:r>
+      <w:proofErr w:type="spellStart"/>
+      <w:r>
+        <w:rPr>
+          <w:b/>
+          <w:bCs/>
+          <w:lang w:val="en-GB"/>
+        </w:rPr>
+        <w:t>MudContainer</w:t>
+      </w:r>
+      <w:proofErr w:type="spellEnd"/>
+      <w:r>
+        <w:rPr>
+          <w:lang w:val="en-GB"/>
+        </w:rPr>
+        <w:t xml:space="preserve"> </w:t>
+      </w:r>
+      <w:proofErr w:type="spellStart"/>
+      <w:r>
+        <w:rPr>
+          <w:b/>
+          <w:bCs/>
+          <w:lang w:val="en-GB"/>
+        </w:rPr>
+        <w:t>MaxWidth</w:t>
+      </w:r>
+      <w:proofErr w:type="spellEnd"/>
+      <w:r>
+        <w:rPr>
+          <w:lang w:val="en-GB"/>
+        </w:rPr>
+        <w:t>="</w:t>
+      </w:r>
+      <w:proofErr w:type="spellStart"/>
+      <w:r>
+        <w:rPr>
+          <w:lang w:val="en-GB"/>
+        </w:rPr>
+        <w:t>MaxWidth.Medium</w:t>
+      </w:r>
+      <w:proofErr w:type="spellEnd"/>
+      <w:r>
+        <w:rPr>
+          <w:lang w:val="en-GB"/>
+        </w:rPr>
+        <w:t>"&gt;</w:t>
+      </w:r>
+    </w:p>
+    <w:p>
+      <w:pPr>
+        <w:rPr>
+          <w:lang w:val="en-GB"/>
+        </w:rPr>
+      </w:pPr>
+      <w:r>
+        <w:rPr>
+          <w:lang w:val="en-GB"/>
+        </w:rPr>
+        <w:t xml:space="preserve">    &lt;style&gt;</w:t>
+      </w:r>
+    </w:p>
+    <w:p>
+      <w:pPr>
+        <w:rPr>
+          <w:lang w:val="en-GB"/>
+        </w:rPr>
+      </w:pPr>
+      <w:r>
+        <w:rPr>
+          <w:lang w:val="en-GB"/>
+        </w:rPr>
+        <w:t xml:space="preserve">        </w:t>
+      </w:r>
+      <w:proofErr w:type="gramStart"/>
+      <w:r>
+        <w:rPr>
+          <w:lang w:val="en-GB"/>
+        </w:rPr>
+        <w:t>.mud</w:t>
+      </w:r>
+      <w:proofErr w:type="gramEnd"/>
+      <w:r>
+        <w:rPr>
+          <w:lang w:val="en-GB"/>
+        </w:rPr>
+        <w:t>-file-upload-</w:t>
+      </w:r>
+      <w:proofErr w:type="spellStart"/>
+      <w:r>
+        <w:rPr>
+          <w:lang w:val="en-GB"/>
+        </w:rPr>
+        <w:t>dragarea</w:t>
+      </w:r>
+      <w:proofErr w:type="spellEnd"/>
+      <w:r>
+        <w:rPr>
+          <w:lang w:val="en-GB"/>
+        </w:rPr>
+        <w:t xml:space="preserve"> {</w:t>
+      </w:r>
+    </w:p>
+    <w:p>
+      <w:pPr>
+        <w:rPr>
+          <w:lang w:val="en-GB"/>
+        </w:rPr>
+      </w:pPr>
+      <w:r>
+        <w:rPr>
+          <w:lang w:val="en-GB"/>
+        </w:rPr>
+        <w:t xml:space="preserve">            height: </w:t>
+      </w:r>
+      <w:proofErr w:type="gramStart"/>
+      <w:r>
+        <w:rPr>
+          <w:lang w:val="en-GB"/>
+        </w:rPr>
+        <w:t>150px;</w:t>
+      </w:r>
+      <w:proofErr w:type="gramEnd"/>
+    </w:p>
+    <w:p>
+      <w:pPr>
+        <w:rPr>
+          <w:lang w:val="en-GB"/>
+        </w:rPr>
+      </w:pPr>
+      <w:r>
+        <w:rPr>
+          <w:lang w:val="en-GB"/>
+        </w:rPr>
+        <w:t xml:space="preserve">            width: </w:t>
+      </w:r>
+      <w:proofErr w:type="gramStart"/>
+      <w:r>
+        <w:rPr>
+          <w:lang w:val="en-GB"/>
+        </w:rPr>
+        <w:t>100%;</w:t>
+      </w:r>
+      <w:proofErr w:type="gramEnd"/>
+    </w:p>
+    <w:p>
+      <w:pPr>
+        <w:rPr>
+          <w:lang w:val="en-GB"/>
+        </w:rPr>
+      </w:pPr>
+      <w:r>
+        <w:rPr>
+          <w:lang w:val="en-GB"/>
+        </w:rPr>
+        <w:t xml:space="preserve">        }</w:t>
+      </w:r>
+    </w:p>
+    <w:p>
+      <w:pPr>
+        <w:rPr>
+          <w:lang w:val="en-GB"/>
+        </w:rPr>
+      </w:pPr>
+      <w:r>
+        <w:rPr>
+          <w:lang w:val="en-GB"/>
+        </w:rPr>
+        <w:t xml:space="preserve">    &lt;/style&gt;</w:t>
+      </w:r>
+    </w:p>
+    <w:p>
+      <w:pPr>
+        <w:rPr>
+          <w:lang w:val="en-GB"/>
+        </w:rPr>
+      </w:pPr>
+      <w:r>
+        <w:rPr>
+          <w:lang w:val="en-GB"/>
+        </w:rPr>
+        <w:t xml:space="preserve">    &lt;</w:t>
+      </w:r>
+      <w:proofErr w:type="spellStart"/>
+      <w:r>
+        <w:rPr>
+          <w:b/>
+          <w:bCs/>
+          <w:lang w:val="en-GB"/>
+        </w:rPr>
+        <w:t>MudPaper</w:t>
+      </w:r>
+      <w:proofErr w:type="spellEnd"/>
+      <w:r>
+        <w:rPr>
+          <w:lang w:val="en-GB"/>
+        </w:rPr>
+        <w:t xml:space="preserve"> </w:t>
+      </w:r>
+      <w:r>
+        <w:rPr>
+          <w:b/>
+          <w:bCs/>
+          <w:lang w:val="en-GB"/>
+        </w:rPr>
+        <w:t>Class</w:t>
+      </w:r>
+      <w:r>
+        <w:rPr>
+          <w:lang w:val="en-GB"/>
+        </w:rPr>
+        <w:t>="pa-6"&gt;</w:t>
+      </w:r>
+    </w:p>
+    <w:p>
+      <w:pPr>
+        <w:rPr>
+          <w:lang w:val="en-GB"/>
+        </w:rPr>
+      </w:pPr>
+    </w:p>
+    <w:p>
+      <w:pPr>
+        <w:rPr>
+          <w:lang w:val="en-GB"/>
+        </w:rPr>
+      </w:pPr>
+      <w:r>
+        <w:rPr>
+          <w:lang w:val="en-GB"/>
+        </w:rPr>
+        <w:t xml:space="preserve">        &lt;</w:t>
+      </w:r>
+      <w:proofErr w:type="spellStart"/>
+      <w:r>
+        <w:rPr>
+          <w:b/>
+          <w:bCs/>
+          <w:lang w:val="en-GB"/>
+        </w:rPr>
+        <w:t>MudText</w:t>
+      </w:r>
+      <w:proofErr w:type="spellEnd"/>
+      <w:r>
+        <w:rPr>
+          <w:lang w:val="en-GB"/>
+        </w:rPr>
+        <w:t xml:space="preserve"> </w:t>
+      </w:r>
+      <w:r>
+        <w:rPr>
+          <w:b/>
+          <w:bCs/>
+          <w:lang w:val="en-GB"/>
+        </w:rPr>
+        <w:t>Typo</w:t>
+      </w:r>
+      <w:r>
+        <w:rPr>
+          <w:lang w:val="en-GB"/>
+        </w:rPr>
+        <w:t xml:space="preserve">="Typo.h5" </w:t>
+      </w:r>
+      <w:r>
+        <w:rPr>
+          <w:b/>
+          <w:bCs/>
+          <w:lang w:val="en-GB"/>
+        </w:rPr>
+        <w:t>Class</w:t>
+      </w:r>
+      <w:r>
+        <w:rPr>
+          <w:lang w:val="en-GB"/>
+        </w:rPr>
+        <w:t>="mb-4"&gt;Submit a Support Ticket&lt;/</w:t>
+      </w:r>
+      <w:proofErr w:type="spellStart"/>
+      <w:r>
+        <w:rPr>
+          <w:b/>
+          <w:bCs/>
+          <w:lang w:val="en-GB"/>
+        </w:rPr>
+        <w:t>MudText</w:t>
+      </w:r>
+      <w:proofErr w:type="spellEnd"/>
+      <w:r>
+        <w:rPr>
+          <w:lang w:val="en-GB"/>
+        </w:rPr>
+        <w:t>&gt;</w:t>
+      </w:r>
+    </w:p>
+    <w:p>
+      <w:pPr>
+        <w:rPr>
+          <w:lang w:val="en-GB"/>
+        </w:rPr>
+      </w:pPr>
+    </w:p>
+    <w:p>
+      <w:pPr>
+        <w:rPr>
+          <w:lang w:val="en-GB"/>
+        </w:rPr>
+      </w:pPr>
+      <w:r>
+        <w:rPr>
+          <w:lang w:val="en-GB"/>
+        </w:rPr>
+        <w:t xml:space="preserve">        &lt;</w:t>
+      </w:r>
+      <w:proofErr w:type="spellStart"/>
+      <w:r>
+        <w:rPr>
+          <w:b/>
+          <w:bCs/>
+          <w:lang w:val="en-GB"/>
+        </w:rPr>
+        <w:t>MudForm</w:t>
+      </w:r>
+      <w:proofErr w:type="spellEnd"/>
+      <w:r>
+        <w:rPr>
+          <w:lang w:val="en-GB"/>
+        </w:rPr>
+        <w:t xml:space="preserve"> @ref="Form" </w:t>
+      </w:r>
+      <w:r>
+        <w:rPr>
+          <w:b/>
+          <w:bCs/>
+          <w:lang w:val="en-GB"/>
+        </w:rPr>
+        <w:t>Model</w:t>
+      </w:r>
+      <w:r>
+        <w:rPr>
+          <w:lang w:val="en-GB"/>
+        </w:rPr>
+        <w:t xml:space="preserve">="Ticket" </w:t>
+      </w:r>
+      <w:proofErr w:type="spellStart"/>
+      <w:r>
+        <w:rPr>
+          <w:lang w:val="en-GB"/>
+        </w:rPr>
+        <w:t>OnValidSubmit</w:t>
+      </w:r>
+      <w:proofErr w:type="spellEnd"/>
+      <w:r>
+        <w:rPr>
+          <w:lang w:val="en-GB"/>
+        </w:rPr>
+        <w:t>="</w:t>
+      </w:r>
+      <w:proofErr w:type="spellStart"/>
+      <w:r>
+        <w:rPr>
+          <w:lang w:val="en-GB"/>
+        </w:rPr>
+        <w:t>SubmitTicketAsync</w:t>
+      </w:r>
+      <w:proofErr w:type="spellEnd"/>
+      <w:r>
+        <w:rPr>
+          <w:lang w:val="en-GB"/>
+        </w:rPr>
+        <w:t>"&gt;</w:t>
+      </w:r>
+    </w:p>
+    <w:p>
+      <w:pPr>
+        <w:rPr>
+          <w:lang w:val="en-GB"/>
+        </w:rPr>
+      </w:pPr>
+    </w:p>
+    <w:p>
+      <w:pPr>
+        <w:rPr>
+          <w:lang w:val="en-GB"/>
+        </w:rPr>
+      </w:pPr>
+      <w:r>
+        <w:rPr>
+          <w:lang w:val="en-GB"/>
+        </w:rPr>
+        <w:t xml:space="preserve">            &lt;</w:t>
+      </w:r>
+      <w:proofErr w:type="spellStart"/>
+      <w:r>
+        <w:rPr>
+          <w:b/>
+          <w:bCs/>
+          <w:lang w:val="en-GB"/>
+        </w:rPr>
+        <w:t>MudTextField</w:t>
+      </w:r>
+      <w:proofErr w:type="spellEnd"/>
+      <w:r>
+        <w:rPr>
+          <w:lang w:val="en-GB"/>
+        </w:rPr>
+        <w:t xml:space="preserve"> </w:t>
+      </w:r>
+      <w:r>
+        <w:rPr>
+          <w:b/>
+          <w:bCs/>
+          <w:lang w:val="en-GB"/>
+        </w:rPr>
+        <w:t>Label</w:t>
+      </w:r>
+      <w:r>
+        <w:rPr>
+          <w:lang w:val="en-GB"/>
+        </w:rPr>
+        <w:t>="Subject"</w:t>
+      </w:r>
+    </w:p>
+    <w:p>
+      <w:pPr>
+        <w:rPr>
+          <w:lang w:val="en-GB"/>
+        </w:rPr>
+      </w:pPr>
+      <w:r>
+        <w:rPr>
+          <w:lang w:val="en-GB"/>
+        </w:rPr>
+        <w:t xml:space="preserve">                          </w:t>
+      </w:r>
+      <w:r>
+        <w:rPr>
+          <w:b/>
+          <w:bCs/>
+          <w:lang w:val="en-GB"/>
+        </w:rPr>
+        <w:t>For</w:t>
+      </w:r>
+      <w:r>
+        <w:rPr>
+          <w:lang w:val="en-GB"/>
+        </w:rPr>
+        <w:t>="</w:t>
+      </w:r>
+      <w:proofErr w:type="gramStart"/>
+      <w:r>
+        <w:rPr>
+          <w:lang w:val="en-GB"/>
+        </w:rPr>
+        <w:t>@(</w:t>
+      </w:r>
+      <w:proofErr w:type="gramEnd"/>
+      <w:r>
+        <w:rPr>
+          <w:lang w:val="en-GB"/>
+        </w:rPr>
+        <w:t xml:space="preserve">() =&gt; </w:t>
+      </w:r>
+      <w:proofErr w:type="spellStart"/>
+      <w:r>
+        <w:rPr>
+          <w:lang w:val="en-GB"/>
+        </w:rPr>
+        <w:t>Ticket.Subject</w:t>
+      </w:r>
+      <w:proofErr w:type="spellEnd"/>
+      <w:r>
+        <w:rPr>
+          <w:lang w:val="en-GB"/>
+        </w:rPr>
+        <w:t>)"</w:t>
+      </w:r>
+    </w:p>
+    <w:p>
+      <w:pPr>
+        <w:rPr>
+          <w:lang w:val="en-GB"/>
+        </w:rPr>
+      </w:pPr>
+      <w:r>
+        <w:rPr>
+          <w:lang w:val="en-GB"/>
+        </w:rPr>
+        <w:t xml:space="preserve">                          </w:t>
+      </w:r>
+      <w:r>
+        <w:rPr>
+          <w:b/>
+          <w:bCs/>
+          <w:lang w:val="en-GB"/>
+        </w:rPr>
+        <w:t>Required</w:t>
+      </w:r>
+      <w:r>
+        <w:rPr>
+          <w:lang w:val="en-GB"/>
+        </w:rPr>
+        <w:t>="true"</w:t>
+      </w:r>
+    </w:p>
+    <w:p>
+      <w:pPr>
+        <w:rPr>
+          <w:lang w:val="en-GB"/>
+        </w:rPr>
+      </w:pPr>
+      <w:r>
+        <w:rPr>
+          <w:lang w:val="en-GB"/>
+        </w:rPr>
+        <w:t xml:space="preserve">                          </w:t>
+      </w:r>
+      <w:r>
+        <w:rPr>
+          <w:b/>
+          <w:bCs/>
+          <w:lang w:val="en-GB"/>
+        </w:rPr>
+        <w:t>Immediate</w:t>
+      </w:r>
+      <w:r>
+        <w:rPr>
+          <w:lang w:val="en-GB"/>
+        </w:rPr>
+        <w:t>="true" /&gt;</w:t>
+      </w:r>
+    </w:p>
+    <w:p>
+      <w:pPr>
+        <w:rPr>
+          <w:lang w:val="en-GB"/>
+        </w:rPr>
+      </w:pPr>
+    </w:p>
+    <w:p>
+      <w:pPr>
+        <w:rPr>
+          <w:lang w:val="en-GB"/>
+        </w:rPr>
+      </w:pPr>
+      <w:r>
+        <w:rPr>
+          <w:lang w:val="en-GB"/>
+        </w:rPr>
+        <w:t xml:space="preserve">            &lt;</w:t>
+      </w:r>
+      <w:proofErr w:type="spellStart"/>
+      <w:r>
+        <w:rPr>
+          <w:b/>
+          <w:bCs/>
+          <w:lang w:val="en-GB"/>
+        </w:rPr>
+        <w:t>MudTextField</w:t>
+      </w:r>
+      <w:proofErr w:type="spellEnd"/>
+      <w:r>
+        <w:rPr>
+          <w:lang w:val="en-GB"/>
+        </w:rPr>
+        <w:t xml:space="preserve"> </w:t>
+      </w:r>
+      <w:r>
+        <w:rPr>
+          <w:b/>
+          <w:bCs/>
+          <w:lang w:val="en-GB"/>
+        </w:rPr>
+        <w:t>Label</w:t>
+      </w:r>
+      <w:r>
+        <w:rPr>
+          <w:lang w:val="en-GB"/>
+        </w:rPr>
+        <w:t>="Requester"</w:t>
+      </w:r>
+    </w:p>
+    <w:p>
+      <w:pPr>
+        <w:rPr>
+          <w:lang w:val="en-GB"/>
+        </w:rPr>
+      </w:pPr>
+      <w:r>
+        <w:rPr>
+          <w:lang w:val="en-GB"/>
+        </w:rPr>
+        <w:t xml:space="preserve">                          </w:t>
+      </w:r>
+      <w:r>
+        <w:rPr>
+          <w:b/>
+          <w:bCs/>
+          <w:lang w:val="en-GB"/>
+        </w:rPr>
+        <w:t>For</w:t>
+      </w:r>
+      <w:r>
+        <w:rPr>
+          <w:lang w:val="en-GB"/>
+        </w:rPr>
+        <w:t>="</w:t>
+      </w:r>
+      <w:proofErr w:type="gramStart"/>
+      <w:r>
+        <w:rPr>
+          <w:lang w:val="en-GB"/>
+        </w:rPr>
+        <w:t>@(</w:t>
+      </w:r>
+      <w:proofErr w:type="gramEnd"/>
+      <w:r>
+        <w:rPr>
+          <w:lang w:val="en-GB"/>
+        </w:rPr>
+        <w:t xml:space="preserve">() =&gt; </w:t>
+      </w:r>
+      <w:proofErr w:type="spellStart"/>
+      <w:r>
+        <w:rPr>
+          <w:lang w:val="en-GB"/>
+        </w:rPr>
+        <w:t>Ticket.Requester</w:t>
+      </w:r>
+      <w:proofErr w:type="spellEnd"/>
+      <w:r>
+        <w:rPr>
+          <w:lang w:val="en-GB"/>
+        </w:rPr>
+        <w:t>)"</w:t>
+      </w:r>
+    </w:p>
+    <w:p>
+      <w:pPr>
+        <w:rPr>
+          <w:lang w:val="en-GB"/>
+        </w:rPr>
+      </w:pPr>
+      <w:r>
+        <w:rPr>
+          <w:lang w:val="en-GB"/>
+        </w:rPr>
+        <w:t xml:space="preserve">                          </w:t>
+      </w:r>
+      <w:r>
+        <w:rPr>
+          <w:b/>
+          <w:bCs/>
+          <w:lang w:val="en-GB"/>
+        </w:rPr>
+        <w:t>Required</w:t>
+      </w:r>
+      <w:r>
+        <w:rPr>
+          <w:lang w:val="en-GB"/>
+        </w:rPr>
+        <w:t>="true"</w:t>
+      </w:r>
+    </w:p>
+    <w:p>
+      <w:pPr>
+        <w:rPr>
+          <w:lang w:val="en-GB"/>
+        </w:rPr>
+      </w:pPr>
+      <w:r>
+        <w:rPr>
+          <w:lang w:val="en-GB"/>
+        </w:rPr>
+        <w:lastRenderedPageBreak/>
+        <w:t xml:space="preserve">                          </w:t>
+      </w:r>
+      <w:r>
+        <w:rPr>
+          <w:b/>
+          <w:bCs/>
+          <w:lang w:val="en-GB"/>
+        </w:rPr>
+        <w:t>Immediate</w:t>
+      </w:r>
+      <w:r>
+        <w:rPr>
+          <w:lang w:val="en-GB"/>
+        </w:rPr>
+        <w:t>="true" /&gt;</w:t>
+      </w:r>
+    </w:p>
+    <w:p>
+      <w:pPr>
+        <w:rPr>
+          <w:lang w:val="en-GB"/>
+        </w:rPr>
+      </w:pPr>
+    </w:p>
+    <w:p>
+      <w:pPr>
+        <w:rPr>
+          <w:lang w:val="en-GB"/>
+        </w:rPr>
+      </w:pPr>
+      <w:r>
+        <w:rPr>
+          <w:lang w:val="en-GB"/>
+        </w:rPr>
+        <w:t xml:space="preserve">            &lt;</w:t>
+      </w:r>
+      <w:proofErr w:type="spellStart"/>
+      <w:r>
+        <w:rPr>
+          <w:b/>
+          <w:bCs/>
+          <w:lang w:val="en-GB"/>
+        </w:rPr>
+        <w:t>MudTextField</w:t>
+      </w:r>
+      <w:proofErr w:type="spellEnd"/>
+      <w:r>
+        <w:rPr>
+          <w:lang w:val="en-GB"/>
+        </w:rPr>
+        <w:t xml:space="preserve"> </w:t>
+      </w:r>
+      <w:r>
+        <w:rPr>
+          <w:b/>
+          <w:bCs/>
+          <w:lang w:val="en-GB"/>
+        </w:rPr>
+        <w:t>Label</w:t>
+      </w:r>
+      <w:r>
+        <w:rPr>
+          <w:lang w:val="en-GB"/>
+        </w:rPr>
+        <w:t>="Description"</w:t>
+      </w:r>
+    </w:p>
+    <w:p>
+      <w:pPr>
+        <w:rPr>
+          <w:lang w:val="en-GB"/>
+        </w:rPr>
+      </w:pPr>
+      <w:r>
+        <w:rPr>
+          <w:lang w:val="en-GB"/>
+        </w:rPr>
+        <w:t xml:space="preserve">                          </w:t>
+      </w:r>
+      <w:r>
+        <w:rPr>
+          <w:b/>
+          <w:bCs/>
+          <w:lang w:val="en-GB"/>
+        </w:rPr>
+        <w:t>For</w:t>
+      </w:r>
+      <w:r>
+        <w:rPr>
+          <w:lang w:val="en-GB"/>
+        </w:rPr>
+        <w:t>="</w:t>
+      </w:r>
+      <w:proofErr w:type="gramStart"/>
+      <w:r>
+        <w:rPr>
+          <w:lang w:val="en-GB"/>
+        </w:rPr>
+        <w:t>@(</w:t>
+      </w:r>
+      <w:proofErr w:type="gramEnd"/>
+      <w:r>
+        <w:rPr>
+          <w:lang w:val="en-GB"/>
+        </w:rPr>
+        <w:t xml:space="preserve">() =&gt; </w:t>
+      </w:r>
+      <w:proofErr w:type="spellStart"/>
+      <w:r>
+        <w:rPr>
+          <w:lang w:val="en-GB"/>
+        </w:rPr>
+        <w:t>Ticket.Description</w:t>
+      </w:r>
+      <w:proofErr w:type="spellEnd"/>
+      <w:r>
+        <w:rPr>
+          <w:lang w:val="en-GB"/>
+        </w:rPr>
+        <w:t>)"</w:t>
+      </w:r>
+    </w:p>
+    <w:p>
+      <w:pPr>
+        <w:rPr>
+          <w:lang w:val="en-GB"/>
+        </w:rPr>
+      </w:pPr>
+      <w:r>
+        <w:rPr>
+          <w:lang w:val="en-GB"/>
+        </w:rPr>
+        <w:t xml:space="preserve">                          </w:t>
+      </w:r>
+      <w:r>
+        <w:rPr>
+          <w:b/>
+          <w:bCs/>
+          <w:lang w:val="en-GB"/>
+        </w:rPr>
+        <w:t>Lines</w:t>
+      </w:r>
+      <w:r>
+        <w:rPr>
+          <w:lang w:val="en-GB"/>
+        </w:rPr>
+        <w:t>="4"</w:t>
+      </w:r>
+    </w:p>
+    <w:p>
+      <w:pPr>
+        <w:rPr>
+          <w:lang w:val="en-GB"/>
+        </w:rPr>
+      </w:pPr>
+      <w:r>
+        <w:rPr>
+          <w:lang w:val="en-GB"/>
+        </w:rPr>
+        <w:t xml:space="preserve">                          </w:t>
+      </w:r>
+      <w:r>
+        <w:rPr>
+          <w:b/>
+          <w:bCs/>
+          <w:lang w:val="en-GB"/>
+        </w:rPr>
+        <w:t>Required</w:t>
+      </w:r>
+      <w:r>
+        <w:rPr>
+          <w:lang w:val="en-GB"/>
+        </w:rPr>
+        <w:t>="true"</w:t>
+      </w:r>
+    </w:p>
+    <w:p>
+      <w:pPr>
+        <w:rPr>
+          <w:lang w:val="en-GB"/>
+        </w:rPr>
+      </w:pPr>
+      <w:r>
+        <w:rPr>
+          <w:lang w:val="en-GB"/>
+        </w:rPr>
+        <w:t xml:space="preserve">                          </w:t>
+      </w:r>
+      <w:r>
+        <w:rPr>
+          <w:b/>
+          <w:bCs/>
+          <w:lang w:val="en-GB"/>
+        </w:rPr>
+        <w:t>Immediate</w:t>
+      </w:r>
+      <w:r>
+        <w:rPr>
+          <w:lang w:val="en-GB"/>
+        </w:rPr>
+        <w:t>="true" /&gt;</w:t>
+      </w:r>
+    </w:p>
+    <w:p>
+      <w:pPr>
+        <w:rPr>
+          <w:lang w:val="en-GB"/>
+        </w:rPr>
+      </w:pPr>
+    </w:p>
+    <w:p>
+      <w:pPr>
+        <w:rPr>
+          <w:lang w:val="en-GB"/>
+        </w:rPr>
+      </w:pPr>
+      <w:r>
+        <w:rPr>
+          <w:lang w:val="en-GB"/>
+        </w:rPr>
+        <w:t xml:space="preserve">            &lt;</w:t>
+      </w:r>
+      <w:proofErr w:type="spellStart"/>
+      <w:r>
+        <w:rPr>
+          <w:b/>
+          <w:bCs/>
+          <w:lang w:val="en-GB"/>
+        </w:rPr>
+        <w:t>MudFileUpload</w:t>
+      </w:r>
+      <w:proofErr w:type="spellEnd"/>
+      <w:r>
+        <w:rPr>
+          <w:lang w:val="en-GB"/>
+        </w:rPr>
+        <w:t xml:space="preserve"> @bind-Files=@_file&gt;</w:t>
+      </w:r>
+    </w:p>
+    <w:p>
+      <w:pPr>
+        <w:rPr>
+          <w:lang w:val="en-GB"/>
+        </w:rPr>
+      </w:pPr>
+      <w:r>
+        <w:rPr>
+          <w:lang w:val="en-GB"/>
+        </w:rPr>
+        <w:t xml:space="preserve">                &lt;</w:t>
+      </w:r>
+      <w:proofErr w:type="spellStart"/>
+      <w:r>
+        <w:rPr>
+          <w:lang w:val="en-GB"/>
+        </w:rPr>
+        <w:t>CustomContent</w:t>
+      </w:r>
+      <w:proofErr w:type="spellEnd"/>
+      <w:r>
+        <w:rPr>
+          <w:lang w:val="en-GB"/>
+        </w:rPr>
+        <w:t>&gt;</w:t>
+      </w:r>
+    </w:p>
+    <w:p>
+      <w:pPr>
+        <w:rPr>
+          <w:lang w:val="en-GB"/>
+        </w:rPr>
+      </w:pPr>
+      <w:r>
+        <w:rPr>
+          <w:lang w:val="en-GB"/>
+        </w:rPr>
+        <w:t xml:space="preserve">                    &lt;</w:t>
+      </w:r>
+      <w:proofErr w:type="spellStart"/>
+      <w:r>
+        <w:rPr>
+          <w:b/>
+          <w:bCs/>
+          <w:lang w:val="en-GB"/>
+        </w:rPr>
+        <w:t>MudButton</w:t>
+      </w:r>
+      <w:proofErr w:type="spellEnd"/>
+      <w:r>
+        <w:rPr>
+          <w:lang w:val="en-GB"/>
+        </w:rPr>
+        <w:t xml:space="preserve"> </w:t>
+      </w:r>
+      <w:r>
+        <w:rPr>
+          <w:b/>
+          <w:bCs/>
+          <w:lang w:val="en-GB"/>
+        </w:rPr>
+        <w:t>Variant</w:t>
+      </w:r>
+      <w:r>
+        <w:rPr>
+          <w:lang w:val="en-GB"/>
+        </w:rPr>
+        <w:t>="</w:t>
+      </w:r>
+      <w:proofErr w:type="spellStart"/>
+      <w:r>
+        <w:rPr>
+          <w:lang w:val="en-GB"/>
+        </w:rPr>
+        <w:t>Variant.Filled</w:t>
+      </w:r>
+      <w:proofErr w:type="spellEnd"/>
+      <w:r>
+        <w:rPr>
+          <w:lang w:val="en-GB"/>
+        </w:rPr>
+        <w:t>"</w:t>
+      </w:r>
+    </w:p>
+    <w:p>
+      <w:pPr>
+        <w:rPr>
+          <w:lang w:val="en-GB"/>
+        </w:rPr>
+      </w:pPr>
+      <w:r>
+        <w:rPr>
+          <w:lang w:val="en-GB"/>
+        </w:rPr>
+        <w:t xml:space="preserve">                               </w:t>
+      </w:r>
+      <w:proofErr w:type="spellStart"/>
+      <w:r>
+        <w:rPr>
+          <w:b/>
+          <w:bCs/>
+          <w:lang w:val="en-GB"/>
+        </w:rPr>
+        <w:t>OnClick</w:t>
+      </w:r>
+      <w:proofErr w:type="spellEnd"/>
+      <w:r>
+        <w:rPr>
+          <w:lang w:val="en-GB"/>
+        </w:rPr>
+        <w:t>="@</w:t>
+      </w:r>
+      <w:proofErr w:type="spellStart"/>
+      <w:proofErr w:type="gramStart"/>
+      <w:r>
+        <w:rPr>
+          <w:lang w:val="en-GB"/>
+        </w:rPr>
+        <w:t>context.OpenFilePickerAsync</w:t>
+      </w:r>
+      <w:proofErr w:type="spellEnd"/>
+      <w:proofErr w:type="gramEnd"/>
+      <w:r>
+        <w:rPr>
+          <w:lang w:val="en-GB"/>
+        </w:rPr>
+        <w:t>"</w:t>
+      </w:r>
+    </w:p>
+    <w:p>
+      <w:pPr>
+        <w:rPr>
+          <w:lang w:val="en-GB"/>
+        </w:rPr>
+      </w:pPr>
+      <w:r>
+        <w:rPr>
+          <w:lang w:val="en-GB"/>
+        </w:rPr>
+        <w:t xml:space="preserve">                               </w:t>
+      </w:r>
+      <w:proofErr w:type="spellStart"/>
+      <w:r>
+        <w:rPr>
+          <w:b/>
+          <w:bCs/>
+          <w:lang w:val="en-GB"/>
+        </w:rPr>
+        <w:t>Color</w:t>
+      </w:r>
+      <w:proofErr w:type="spellEnd"/>
+      <w:r>
+        <w:rPr>
+          <w:lang w:val="en-GB"/>
+        </w:rPr>
+        <w:t>="</w:t>
+      </w:r>
+      <w:proofErr w:type="spellStart"/>
+      <w:r>
+        <w:rPr>
+          <w:lang w:val="en-GB"/>
+        </w:rPr>
+        <w:t>Color.Primary</w:t>
+      </w:r>
+      <w:proofErr w:type="spellEnd"/>
+      <w:r>
+        <w:rPr>
+          <w:lang w:val="en-GB"/>
+        </w:rPr>
+        <w:t>"&gt;</w:t>
+      </w:r>
+    </w:p>
+    <w:p>
+      <w:pPr>
+        <w:rPr>
+          <w:lang w:val="en-GB"/>
+        </w:rPr>
+      </w:pPr>
+      <w:r>
+        <w:rPr>
+          <w:lang w:val="en-GB"/>
+        </w:rPr>
+        <w:t xml:space="preserve">                        Default template</w:t>
+      </w:r>
+    </w:p>
+    <w:p>
+      <w:pPr>
+        <w:rPr>
+          <w:lang w:val="en-GB"/>
+        </w:rPr>
+      </w:pPr>
+      <w:r>
+        <w:rPr>
+          <w:lang w:val="en-GB"/>
+        </w:rPr>
+        <w:t xml:space="preserve">                    &lt;/</w:t>
+      </w:r>
+      <w:proofErr w:type="spellStart"/>
+      <w:r>
+        <w:rPr>
+          <w:b/>
+          <w:bCs/>
+          <w:lang w:val="en-GB"/>
+        </w:rPr>
+        <w:t>MudButton</w:t>
+      </w:r>
+      <w:proofErr w:type="spellEnd"/>
+      <w:r>
+        <w:rPr>
+          <w:lang w:val="en-GB"/>
+        </w:rPr>
+        <w:t>&gt;</w:t>
+      </w:r>
+    </w:p>
+    <w:p>
+      <w:pPr>
+        <w:rPr>
+          <w:lang w:val="en-GB"/>
+        </w:rPr>
+      </w:pPr>
+      <w:r>
+        <w:rPr>
+          <w:lang w:val="en-GB"/>
+        </w:rPr>
+        <w:t xml:space="preserve">                &lt;/</w:t>
+      </w:r>
+      <w:proofErr w:type="spellStart"/>
+      <w:r>
+        <w:rPr>
+          <w:lang w:val="en-GB"/>
+        </w:rPr>
+        <w:t>CustomContent</w:t>
+      </w:r>
+      <w:proofErr w:type="spellEnd"/>
+      <w:r>
+        <w:rPr>
+          <w:lang w:val="en-GB"/>
+        </w:rPr>
+        <w:t>&gt;</w:t>
+      </w:r>
+    </w:p>
+    <w:p>
+      <w:pPr>
+        <w:rPr>
+          <w:lang w:val="en-GB"/>
+        </w:rPr>
+      </w:pPr>
+      <w:r>
+        <w:rPr>
+          <w:lang w:val="en-GB"/>
+        </w:rPr>
+        <w:t xml:space="preserve">            &lt;/</w:t>
+      </w:r>
+      <w:proofErr w:type="spellStart"/>
+      <w:r>
+        <w:rPr>
+          <w:b/>
+          <w:bCs/>
+          <w:lang w:val="en-GB"/>
+        </w:rPr>
+        <w:t>MudFileUpload</w:t>
+      </w:r>
+      <w:proofErr w:type="spellEnd"/>
+      <w:r>
+        <w:rPr>
+          <w:lang w:val="en-GB"/>
+        </w:rPr>
+        <w:t>&gt;</w:t>
+      </w:r>
+    </w:p>
+    <w:p>
+      <w:pPr>
+        <w:rPr>
+          <w:lang w:val="en-GB"/>
+        </w:rPr>
+      </w:pPr>
+      <w:r>
+        <w:rPr>
+          <w:lang w:val="en-GB"/>
+        </w:rPr>
+        <w:t xml:space="preserve">            </w:t>
+      </w:r>
+    </w:p>
+    <w:p>
+      <w:pPr>
+        <w:rPr>
+          <w:lang w:val="en-GB"/>
+        </w:rPr>
+      </w:pPr>
+    </w:p>
+    <w:p>
+      <w:pPr>
+        <w:rPr>
+          <w:lang w:val="en-GB"/>
+        </w:rPr>
+      </w:pPr>
+      <w:r>
+        <w:rPr>
+          <w:lang w:val="en-GB"/>
+        </w:rPr>
+        <w:t xml:space="preserve">            &lt;</w:t>
+      </w:r>
+      <w:proofErr w:type="spellStart"/>
+      <w:r>
+        <w:rPr>
+          <w:b/>
+          <w:bCs/>
+          <w:lang w:val="en-GB"/>
+        </w:rPr>
+        <w:t>MudButton</w:t>
+      </w:r>
+      <w:proofErr w:type="spellEnd"/>
+      <w:r>
+        <w:rPr>
+          <w:lang w:val="en-GB"/>
+        </w:rPr>
+        <w:t xml:space="preserve"> </w:t>
+      </w:r>
+      <w:r>
+        <w:rPr>
+          <w:b/>
+          <w:bCs/>
+          <w:lang w:val="en-GB"/>
+        </w:rPr>
+        <w:t>Variant</w:t>
+      </w:r>
+      <w:r>
+        <w:rPr>
+          <w:lang w:val="en-GB"/>
+        </w:rPr>
+        <w:t>="</w:t>
+      </w:r>
+      <w:proofErr w:type="spellStart"/>
+      <w:r>
+        <w:rPr>
+          <w:lang w:val="en-GB"/>
+        </w:rPr>
+        <w:t>Variant.Filled</w:t>
+      </w:r>
+      <w:proofErr w:type="spellEnd"/>
+      <w:r>
+        <w:rPr>
+          <w:lang w:val="en-GB"/>
+        </w:rPr>
+        <w:t>"</w:t>
+      </w:r>
+    </w:p>
+    <w:p>
+      <w:pPr>
+        <w:rPr>
+          <w:lang w:val="en-GB"/>
+        </w:rPr>
+      </w:pPr>
+      <w:r>
+        <w:rPr>
+          <w:lang w:val="en-GB"/>
+        </w:rPr>
+        <w:t xml:space="preserve">                       </w:t>
+      </w:r>
+      <w:proofErr w:type="spellStart"/>
+      <w:r>
+        <w:rPr>
+          <w:b/>
+          <w:bCs/>
+          <w:lang w:val="en-GB"/>
+        </w:rPr>
+        <w:t>Color</w:t>
+      </w:r>
+      <w:proofErr w:type="spellEnd"/>
+      <w:r>
+        <w:rPr>
+          <w:lang w:val="en-GB"/>
+        </w:rPr>
+        <w:t>="</w:t>
+      </w:r>
+      <w:proofErr w:type="spellStart"/>
+      <w:r>
+        <w:rPr>
+          <w:lang w:val="en-GB"/>
+        </w:rPr>
+        <w:t>Color.Primary</w:t>
+      </w:r>
+      <w:proofErr w:type="spellEnd"/>
+      <w:r>
+        <w:rPr>
+          <w:lang w:val="en-GB"/>
+        </w:rPr>
+        <w:t>"</w:t>
+      </w:r>
+    </w:p>
+    <w:p>
+      <w:pPr>
+        <w:rPr>
+          <w:lang w:val="en-GB"/>
+        </w:rPr>
+      </w:pPr>
+      <w:r>
+        <w:rPr>
+          <w:lang w:val="en-GB"/>
+        </w:rPr>
+        <w:t xml:space="preserve">                       </w:t>
+      </w:r>
+      <w:proofErr w:type="spellStart"/>
+      <w:r>
+        <w:rPr>
+          <w:b/>
+          <w:bCs/>
+          <w:lang w:val="en-GB"/>
+        </w:rPr>
+        <w:t>ButtonType</w:t>
+      </w:r>
+      <w:proofErr w:type="spellEnd"/>
+      <w:r>
+        <w:rPr>
+          <w:lang w:val="en-GB"/>
+        </w:rPr>
+        <w:t>="</w:t>
+      </w:r>
+      <w:proofErr w:type="spellStart"/>
+      <w:r>
+        <w:rPr>
+          <w:lang w:val="en-GB"/>
+        </w:rPr>
+        <w:t>ButtonType.Submit</w:t>
+      </w:r>
+      <w:proofErr w:type="spellEnd"/>
+      <w:r>
+        <w:rPr>
+          <w:lang w:val="en-GB"/>
+        </w:rPr>
+        <w:t>"</w:t>
+      </w:r>
+    </w:p>
+    <w:p>
+      <w:pPr>
+        <w:rPr>
+          <w:lang w:val="en-GB"/>
+        </w:rPr>
+      </w:pPr>
+      <w:r>
+        <w:rPr>
+          <w:lang w:val="en-GB"/>
+        </w:rPr>
+        <w:t xml:space="preserve">                       </w:t>
+      </w:r>
+      <w:r>
+        <w:rPr>
+          <w:b/>
+          <w:bCs/>
+          <w:lang w:val="en-GB"/>
+        </w:rPr>
+        <w:t>Disabled</w:t>
+      </w:r>
+      <w:r>
+        <w:rPr>
+          <w:lang w:val="en-GB"/>
+        </w:rPr>
+        <w:t>="@</w:t>
+      </w:r>
+      <w:proofErr w:type="spellStart"/>
+      <w:r>
+        <w:rPr>
+          <w:lang w:val="en-GB"/>
+        </w:rPr>
+        <w:t>IsSubmitting</w:t>
+      </w:r>
+      <w:proofErr w:type="spellEnd"/>
+      <w:r>
+        <w:rPr>
+          <w:lang w:val="en-GB"/>
+        </w:rPr>
+        <w:t>"</w:t>
+      </w:r>
+    </w:p>
+    <w:p>
+      <w:pPr>
+        <w:rPr>
+          <w:lang w:val="en-GB"/>
+        </w:rPr>
+      </w:pPr>
+      <w:r>
+        <w:rPr>
+          <w:lang w:val="en-GB"/>
+        </w:rPr>
+        <w:t xml:space="preserve">                       </w:t>
+      </w:r>
+      <w:r>
+        <w:rPr>
+          <w:b/>
+          <w:bCs/>
+          <w:lang w:val="en-GB"/>
+        </w:rPr>
+        <w:t>Class</w:t>
+      </w:r>
+      <w:r>
+        <w:rPr>
+          <w:lang w:val="en-GB"/>
+        </w:rPr>
+        <w:t>="mt-4"&gt;</w:t>
+      </w:r>
+    </w:p>
+    <w:p>
+      <w:pPr>
+        <w:rPr>
+          <w:lang w:val="en-GB"/>
+        </w:rPr>
+      </w:pPr>
+      <w:r>
+        <w:rPr>
+          <w:lang w:val="en-GB"/>
+        </w:rPr>
+        <w:t xml:space="preserve">                @if (</w:t>
+      </w:r>
+      <w:proofErr w:type="spellStart"/>
+      <w:r>
+        <w:rPr>
+          <w:lang w:val="en-GB"/>
+        </w:rPr>
+        <w:t>IsSubmitting</w:t>
+      </w:r>
+      <w:proofErr w:type="spellEnd"/>
+      <w:r>
+        <w:rPr>
+          <w:lang w:val="en-GB"/>
+        </w:rPr>
+        <w:t>)</w:t>
+      </w:r>
+    </w:p>
+    <w:p>
+      <w:pPr>
+        <w:rPr>
+          <w:lang w:val="en-GB"/>
+        </w:rPr>
+      </w:pPr>
+      <w:r>
+        <w:rPr>
+          <w:lang w:val="en-GB"/>
+        </w:rPr>
+        <w:t xml:space="preserve">                {</w:t>
+      </w:r>
+    </w:p>
+    <w:p>
+      <w:pPr>
+        <w:rPr>
+          <w:lang w:val="en-GB"/>
+        </w:rPr>
+      </w:pPr>
+      <w:r>
+        <w:rPr>
+          <w:lang w:val="en-GB"/>
+        </w:rPr>
+        <w:lastRenderedPageBreak/>
+        <w:t xml:space="preserve">                    &lt;</w:t>
+      </w:r>
+      <w:proofErr w:type="spellStart"/>
+      <w:r>
+        <w:rPr>
+          <w:b/>
+          <w:bCs/>
+          <w:lang w:val="en-GB"/>
+        </w:rPr>
+        <w:t>MudProgressCircular</w:t>
+      </w:r>
+      <w:proofErr w:type="spellEnd"/>
+      <w:r>
+        <w:rPr>
+          <w:lang w:val="en-GB"/>
+        </w:rPr>
+        <w:t xml:space="preserve"> </w:t>
+      </w:r>
+      <w:r>
+        <w:rPr>
+          <w:b/>
+          <w:bCs/>
+          <w:lang w:val="en-GB"/>
+        </w:rPr>
+        <w:t>Size</w:t>
+      </w:r>
+      <w:r>
+        <w:rPr>
+          <w:lang w:val="en-GB"/>
+        </w:rPr>
+        <w:t>="</w:t>
+      </w:r>
+      <w:proofErr w:type="spellStart"/>
+      <w:r>
+        <w:rPr>
+          <w:lang w:val="en-GB"/>
+        </w:rPr>
+        <w:t>Size.Small</w:t>
+      </w:r>
+      <w:proofErr w:type="spellEnd"/>
+      <w:r>
+        <w:rPr>
+          <w:lang w:val="en-GB"/>
+        </w:rPr>
+        <w:t xml:space="preserve">" </w:t>
+      </w:r>
+      <w:r>
+        <w:rPr>
+          <w:b/>
+          <w:bCs/>
+          <w:lang w:val="en-GB"/>
+        </w:rPr>
+        <w:t>Indeterminate</w:t>
+      </w:r>
+      <w:r>
+        <w:rPr>
+          <w:lang w:val="en-GB"/>
+        </w:rPr>
+        <w:t xml:space="preserve">="true" </w:t>
+      </w:r>
+      <w:r>
+        <w:rPr>
+          <w:b/>
+          <w:bCs/>
+          <w:lang w:val="en-GB"/>
+        </w:rPr>
+        <w:t>Class</w:t>
+      </w:r>
+      <w:r>
+        <w:rPr>
+          <w:lang w:val="en-GB"/>
+        </w:rPr>
+        <w:t>="me-2" /&gt;</w:t>
+      </w:r>
+    </w:p>
+    <w:p>
+      <w:pPr>
+        <w:rPr>
+          <w:lang w:val="en-GB"/>
+        </w:rPr>
+      </w:pPr>
+      <w:r>
+        <w:rPr>
+          <w:lang w:val="en-GB"/>
+        </w:rPr>
+        <w:t xml:space="preserve">                    &lt;span&gt;Submitting...&lt;/span&gt;</w:t>
+      </w:r>
+    </w:p>
+    <w:p>
+      <w:pPr>
+        <w:rPr>
+          <w:lang w:val="en-GB"/>
+        </w:rPr>
+      </w:pPr>
+      <w:r>
+        <w:rPr>
+          <w:lang w:val="en-GB"/>
+        </w:rPr>
+        <w:t xml:space="preserve">                }</w:t>
+      </w:r>
+    </w:p>
+    <w:p>
+      <w:pPr>
+        <w:rPr>
+          <w:lang w:val="en-GB"/>
+        </w:rPr>
+      </w:pPr>
+      <w:r>
+        <w:rPr>
+          <w:lang w:val="en-GB"/>
+        </w:rPr>
+        <w:t xml:space="preserve">                else</w:t>
+      </w:r>
+    </w:p>
+    <w:p>
+      <w:pPr>
+        <w:rPr>
+          <w:lang w:val="en-GB"/>
+        </w:rPr>
+      </w:pPr>
+      <w:r>
+        <w:rPr>
+          <w:lang w:val="en-GB"/>
+        </w:rPr>
+        <w:t xml:space="preserve">                {</w:t>
+      </w:r>
+    </w:p>
+    <w:p>
+      <w:pPr>
+        <w:rPr>
+          <w:lang w:val="en-GB"/>
+        </w:rPr>
+      </w:pPr>
+      <w:r>
+        <w:rPr>
+          <w:lang w:val="en-GB"/>
+        </w:rPr>
+        <w:t xml:space="preserve">                    &lt;span&gt;Submit&lt;/span&gt;</w:t>
+      </w:r>
+    </w:p>
+    <w:p>
+      <w:pPr>
+        <w:rPr>
+          <w:lang w:val="en-GB"/>
+        </w:rPr>
+      </w:pPr>
+      <w:r>
+        <w:rPr>
+          <w:lang w:val="en-GB"/>
+        </w:rPr>
+        <w:t xml:space="preserve">                }</w:t>
+      </w:r>
+    </w:p>
+    <w:p>
+      <w:pPr>
+        <w:rPr>
+          <w:lang w:val="en-GB"/>
+        </w:rPr>
+      </w:pPr>
+      <w:r>
+        <w:rPr>
+          <w:lang w:val="en-GB"/>
+        </w:rPr>
+        <w:t xml:space="preserve">            &lt;/</w:t>
+      </w:r>
+      <w:proofErr w:type="spellStart"/>
+      <w:r>
+        <w:rPr>
+          <w:b/>
+          <w:bCs/>
+          <w:lang w:val="en-GB"/>
+        </w:rPr>
+        <w:t>MudButton</w:t>
+      </w:r>
+      <w:proofErr w:type="spellEnd"/>
+      <w:r>
+        <w:rPr>
+          <w:lang w:val="en-GB"/>
+        </w:rPr>
+        <w:t>&gt;</w:t>
+      </w:r>
+    </w:p>
+    <w:p>
+      <w:pPr>
+        <w:rPr>
+          <w:lang w:val="en-GB"/>
+        </w:rPr>
+      </w:pPr>
+    </w:p>
+    <w:p>
+      <w:pPr>
+        <w:rPr>
+          <w:lang w:val="en-GB"/>
+        </w:rPr>
+      </w:pPr>
+      <w:r>
+        <w:rPr>
+          <w:lang w:val="en-GB"/>
+        </w:rPr>
+        <w:t xml:space="preserve">        &lt;/</w:t>
+      </w:r>
+      <w:proofErr w:type="spellStart"/>
+      <w:r>
+        <w:rPr>
+          <w:b/>
+          <w:bCs/>
+          <w:lang w:val="en-GB"/>
+        </w:rPr>
+        <w:t>MudForm</w:t>
+      </w:r>
+      <w:proofErr w:type="spellEnd"/>
+      <w:r>
+        <w:rPr>
+          <w:lang w:val="en-GB"/>
+        </w:rPr>
+        <w:t>&gt;</w:t>
+      </w:r>
+    </w:p>
+    <w:p>
+      <w:pPr>
+        <w:rPr>
+          <w:lang w:val="en-GB"/>
+        </w:rPr>
+      </w:pPr>
+    </w:p>
+    <w:p>
+      <w:pPr>
+        <w:rPr>
+          <w:lang w:val="en-GB"/>
+        </w:rPr>
+      </w:pPr>
+      <w:r>
+        <w:rPr>
+          <w:lang w:val="en-GB"/>
+        </w:rPr>
+        <w:t xml:space="preserve">    &lt;/</w:t>
+      </w:r>
+      <w:proofErr w:type="spellStart"/>
+      <w:r>
+        <w:rPr>
+          <w:b/>
+          <w:bCs/>
+          <w:lang w:val="en-GB"/>
+        </w:rPr>
+        <w:t>MudPaper</w:t>
+      </w:r>
+      <w:proofErr w:type="spellEnd"/>
+      <w:r>
+        <w:rPr>
+          <w:lang w:val="en-GB"/>
+        </w:rPr>
+        <w:t>&gt;</w:t>
+      </w:r>
+    </w:p>
+    <w:p>
+      <w:pPr>
+        <w:rPr>
+          <w:lang w:val="en-GB"/>
+        </w:rPr>
+      </w:pPr>
+      <w:r>
+        <w:rPr>
+          <w:lang w:val="en-GB"/>
+        </w:rPr>
+        <w:t xml:space="preserve">    </w:t>
+      </w:r>
+    </w:p>
+    <w:p>
+      <w:r>
+        <w:rPr>
+          <w:lang w:val="en-GB"/>
+        </w:rPr>
+        <w:t>&lt;/</w:t>
+      </w:r>
+      <w:proofErr w:type="spellStart"/>
+      <w:r>
+        <w:rPr>
+          <w:b/>
+          <w:bCs/>
+          <w:lang w:val="en-GB"/>
+        </w:rPr>
+        <w:t>MudContainer</w:t>
+      </w:r>
+      <w:proofErr w:type="spellEnd"/>
+      <w:r>
+        <w:rPr>
+          <w:lang w:val="en-GB"/>
+        </w:rPr>
+        <w:t>&gt;</w:t>
+      </w:r>
+    </w:p>
     <w:p/>
-    <w:p/>
+    <w:p>
+      <w:pPr>
+        <w:rPr>
+          <w:b/>
+          <w:bCs/>
+          <w:color w:val="EE0000"/>
+        </w:rPr>
+      </w:pPr>
+      <w:r>
+        <w:rPr>
+          <w:b/>
+          <w:bCs/>
+          <w:color w:val="EE0000"/>
+        </w:rPr>
+        <w:t>Error:</w:t>
+      </w:r>
+    </w:p>
+    <w:p>
+      <w:pPr>
+        <w:rPr>
+          <w:lang w:val="en-GB"/>
+        </w:rPr>
+      </w:pPr>
+      <w:r>
+        <w:rPr>
+          <w:lang w:val="en-GB"/>
+        </w:rPr>
+        <w:t>Same issue, the following code block produces error</w:t>
+      </w:r>
+      <w:r>
+        <w:rPr>
+          <w:lang w:val="en-GB"/>
+        </w:rPr>
+        <w:t xml:space="preserve"> that says “</w:t>
+      </w:r>
+      <w:r>
+        <w:rPr>
+          <w:lang w:val="en-GB"/>
+        </w:rPr>
+        <w:t>The name ‘</w:t>
+      </w:r>
+      <w:proofErr w:type="spellStart"/>
+      <w:r>
+        <w:rPr>
+          <w:lang w:val="en-GB"/>
+        </w:rPr>
+        <w:t>fileUpload</w:t>
+      </w:r>
+      <w:proofErr w:type="spellEnd"/>
+      <w:r>
+        <w:rPr>
+          <w:lang w:val="en-GB"/>
+        </w:rPr>
+        <w:t xml:space="preserve">’ </w:t>
+      </w:r>
+      <w:r>
+        <w:rPr>
+          <w:lang w:val="en-GB"/>
+        </w:rPr>
+        <w:t>does not exist in the current context. Tell me how to fix this issue.</w:t>
+      </w:r>
+      <w:r>
+        <w:rPr>
+          <w:lang w:val="en-GB"/>
+        </w:rPr>
+        <w:t>” Provide production-ready fix to resolve this issue.</w:t>
+      </w:r>
+    </w:p>
+    <w:p>
+      <w:pPr>
+        <w:rPr>
+          <w:lang w:val="en-GB"/>
+        </w:rPr>
+      </w:pPr>
+      <w:r>
+        <w:rPr>
+          <w:lang w:val="en-GB"/>
+        </w:rPr>
+        <w:t>&lt;</w:t>
+      </w:r>
+      <w:proofErr w:type="spellStart"/>
+      <w:r>
+        <w:rPr>
+          <w:b/>
+          <w:bCs/>
+          <w:lang w:val="en-GB"/>
+        </w:rPr>
+        <w:t>MudFileUpload</w:t>
+      </w:r>
+      <w:proofErr w:type="spellEnd"/>
+      <w:r>
+        <w:rPr>
+          <w:lang w:val="en-GB"/>
+        </w:rPr>
+        <w:t xml:space="preserve"> </w:t>
+      </w:r>
+      <w:r>
+        <w:rPr>
+          <w:b/>
+          <w:bCs/>
+          <w:lang w:val="en-GB"/>
+        </w:rPr>
+        <w:t>T</w:t>
+      </w:r>
+      <w:r>
+        <w:rPr>
+          <w:lang w:val="en-GB"/>
+        </w:rPr>
+        <w:t>="</w:t>
+      </w:r>
+      <w:proofErr w:type="spellStart"/>
+      <w:r>
+        <w:rPr>
+          <w:lang w:val="en-GB"/>
+        </w:rPr>
+        <w:t>IBrowserFile</w:t>
+      </w:r>
+      <w:proofErr w:type="spellEnd"/>
+      <w:r>
+        <w:rPr>
+          <w:lang w:val="en-GB"/>
+        </w:rPr>
+        <w:t>" @bind-Files=_file&gt;</w:t>
+      </w:r>
+    </w:p>
+    <w:p>
+      <w:pPr>
+        <w:rPr>
+          <w:lang w:val="en-GB"/>
+        </w:rPr>
+      </w:pPr>
+      <w:r>
+        <w:rPr>
+          <w:lang w:val="en-GB"/>
+        </w:rPr>
+        <w:t xml:space="preserve">    &lt;</w:t>
+      </w:r>
+      <w:proofErr w:type="spellStart"/>
+      <w:r>
+        <w:rPr>
+          <w:lang w:val="en-GB"/>
+        </w:rPr>
+        <w:t>CustomContent</w:t>
+      </w:r>
+      <w:proofErr w:type="spellEnd"/>
+      <w:r>
+        <w:rPr>
+          <w:lang w:val="en-GB"/>
+        </w:rPr>
+        <w:t xml:space="preserve"> Context="</w:t>
+      </w:r>
+      <w:proofErr w:type="spellStart"/>
+      <w:r>
+        <w:rPr>
+          <w:lang w:val="en-GB"/>
+        </w:rPr>
+        <w:t>fileUpload</w:t>
+      </w:r>
+      <w:proofErr w:type="spellEnd"/>
+      <w:r>
+        <w:rPr>
+          <w:lang w:val="en-GB"/>
+        </w:rPr>
+        <w:t>"&gt;</w:t>
+      </w:r>
+    </w:p>
+    <w:p>
+      <w:pPr>
+        <w:rPr>
+          <w:lang w:val="en-GB"/>
+        </w:rPr>
+      </w:pPr>
+      <w:r>
+        <w:rPr>
+          <w:lang w:val="en-GB"/>
+        </w:rPr>
+        <w:t xml:space="preserve">        &lt;</w:t>
+      </w:r>
+      <w:proofErr w:type="spellStart"/>
+      <w:r>
+        <w:rPr>
+          <w:b/>
+          <w:bCs/>
+          <w:lang w:val="en-GB"/>
+        </w:rPr>
+        <w:t>MudButton</w:t>
+      </w:r>
+      <w:proofErr w:type="spellEnd"/>
+      <w:r>
+        <w:rPr>
+          <w:lang w:val="en-GB"/>
+        </w:rPr>
+        <w:t xml:space="preserve"> </w:t>
+      </w:r>
+      <w:r>
+        <w:rPr>
+          <w:b/>
+          <w:bCs/>
+          <w:lang w:val="en-GB"/>
+        </w:rPr>
+        <w:t>Variant</w:t>
+      </w:r>
+      <w:r>
+        <w:rPr>
+          <w:lang w:val="en-GB"/>
+        </w:rPr>
+        <w:t>="</w:t>
+      </w:r>
+      <w:proofErr w:type="spellStart"/>
+      <w:r>
+        <w:rPr>
+          <w:lang w:val="en-GB"/>
+        </w:rPr>
+        <w:t>Variant.Filled</w:t>
+      </w:r>
+      <w:proofErr w:type="spellEnd"/>
+      <w:r>
+        <w:rPr>
+          <w:lang w:val="en-GB"/>
+        </w:rPr>
+        <w:t>"</w:t>
+      </w:r>
+    </w:p>
+    <w:p>
+      <w:pPr>
+        <w:rPr>
+          <w:lang w:val="en-GB"/>
+        </w:rPr>
+      </w:pPr>
+      <w:r>
+        <w:rPr>
+          <w:lang w:val="en-GB"/>
+        </w:rPr>
+        <w:t xml:space="preserve">                   </w:t>
+      </w:r>
+      <w:proofErr w:type="spellStart"/>
+      <w:r>
+        <w:rPr>
+          <w:b/>
+          <w:bCs/>
+          <w:lang w:val="en-GB"/>
+        </w:rPr>
+        <w:t>OnClick</w:t>
+      </w:r>
+      <w:proofErr w:type="spellEnd"/>
+      <w:r>
+        <w:rPr>
+          <w:lang w:val="en-GB"/>
+        </w:rPr>
+        <w:t>="@</w:t>
+      </w:r>
+      <w:proofErr w:type="spellStart"/>
+      <w:r>
+        <w:rPr>
+          <w:lang w:val="en-GB"/>
+        </w:rPr>
+        <w:t>fileUpload.OpenFilePickerAsync</w:t>
+      </w:r>
+      <w:proofErr w:type="spellEnd"/>
+      <w:r>
+        <w:rPr>
+          <w:lang w:val="en-GB"/>
+        </w:rPr>
+        <w:t>"</w:t>
+      </w:r>
+    </w:p>
+    <w:p>
+      <w:pPr>
+        <w:rPr>
+          <w:lang w:val="en-GB"/>
+        </w:rPr>
+      </w:pPr>
+      <w:r>
+        <w:rPr>
+          <w:lang w:val="en-GB"/>
+        </w:rPr>
+        <w:t xml:space="preserve">                   </w:t>
+      </w:r>
+      <w:proofErr w:type="spellStart"/>
+      <w:r>
+        <w:rPr>
+          <w:b/>
+          <w:bCs/>
+          <w:lang w:val="en-GB"/>
+        </w:rPr>
+        <w:t>Color</w:t>
+      </w:r>
+      <w:proofErr w:type="spellEnd"/>
+      <w:r>
+        <w:rPr>
+          <w:lang w:val="en-GB"/>
+        </w:rPr>
+        <w:t>="</w:t>
+      </w:r>
+      <w:proofErr w:type="spellStart"/>
+      <w:r>
+        <w:rPr>
+          <w:lang w:val="en-GB"/>
+        </w:rPr>
+        <w:t>Color.Primary</w:t>
+      </w:r>
+      <w:proofErr w:type="spellEnd"/>
+      <w:r>
+        <w:rPr>
+          <w:lang w:val="en-GB"/>
+        </w:rPr>
+        <w:t>"&gt;</w:t>
+      </w:r>
+    </w:p>
+    <w:p>
+      <w:pPr>
+        <w:rPr>
+          <w:lang w:val="en-GB"/>
+        </w:rPr>
+      </w:pPr>
+      <w:r>
+        <w:rPr>
+          <w:lang w:val="en-GB"/>
+        </w:rPr>
+        <w:t xml:space="preserve">            Default template</w:t>
+      </w:r>
+    </w:p>
+    <w:p>
+      <w:pPr>
+        <w:rPr>
+          <w:lang w:val="en-GB"/>
+        </w:rPr>
+      </w:pPr>
+      <w:r>
+        <w:rPr>
+          <w:lang w:val="en-GB"/>
+        </w:rPr>
+        <w:t xml:space="preserve">        &lt;/</w:t>
+      </w:r>
+      <w:proofErr w:type="spellStart"/>
+      <w:r>
+        <w:rPr>
+          <w:b/>
+          <w:bCs/>
+          <w:lang w:val="en-GB"/>
+        </w:rPr>
+        <w:t>MudButton</w:t>
+      </w:r>
+      <w:proofErr w:type="spellEnd"/>
+      <w:r>
+        <w:rPr>
+          <w:lang w:val="en-GB"/>
+        </w:rPr>
+        <w:t>&gt;</w:t>
+      </w:r>
+    </w:p>
+    <w:p>
+      <w:pPr>
+        <w:rPr>
+          <w:lang w:val="en-GB"/>
+        </w:rPr>
+      </w:pPr>
+      <w:r>
+        <w:rPr>
+          <w:lang w:val="en-GB"/>
+        </w:rPr>
+        <w:t xml:space="preserve">    &lt;/</w:t>
+      </w:r>
+      <w:proofErr w:type="spellStart"/>
+      <w:r>
+        <w:rPr>
+          <w:lang w:val="en-GB"/>
+        </w:rPr>
+        <w:t>CustomContent</w:t>
+      </w:r>
+      <w:proofErr w:type="spellEnd"/>
+      <w:r>
+        <w:rPr>
+          <w:lang w:val="en-GB"/>
+        </w:rPr>
+        <w:t>&gt;</w:t>
+      </w:r>
+    </w:p>
+    <w:p>
+      <w:pPr>
+        <w:rPr>
+          <w:lang w:val="en-GB"/>
+        </w:rPr>
+      </w:pPr>
+      <w:r>
+        <w:rPr>
+          <w:lang w:val="en-GB"/>
+        </w:rPr>
+        <w:lastRenderedPageBreak/>
+        <w:t>&lt;/</w:t>
+      </w:r>
+      <w:proofErr w:type="spellStart"/>
+      <w:r>
+        <w:rPr>
+          <w:b/>
+          <w:bCs/>
+          <w:lang w:val="en-GB"/>
+        </w:rPr>
+        <w:t>MudFileUpload</w:t>
+      </w:r>
+      <w:proofErr w:type="spellEnd"/>
+      <w:r>
+        <w:rPr>
+          <w:lang w:val="en-GB"/>
+        </w:rPr>
+        <w:t>&gt;</w:t>
+      </w:r>
+    </w:p>
+    <w:p>
+      <w:pPr>
+        <w:rPr>
+          <w:b/>
+          <w:bCs/>
+          <w:color w:val="EE0000"/>
+          <w:u w:val="single"/>
+          <w:lang w:val="en-GB"/>
+        </w:rPr>
+      </w:pPr>
+      <w:r>
+        <w:rPr>
+          <w:b/>
+          <w:bCs/>
+          <w:color w:val="EE0000"/>
+          <w:u w:val="single"/>
+          <w:lang w:val="en-GB"/>
+        </w:rPr>
+        <w:t>Prompt #10:</w:t>
+      </w:r>
+    </w:p>
+    <w:p>
+      <w:pPr>
+        <w:rPr>
+          <w:color w:val="000000" w:themeColor="text1"/>
+          <w:lang w:val="en-GB"/>
+        </w:rPr>
+      </w:pPr>
+      <w:r>
+        <w:rPr>
+          <w:color w:val="000000" w:themeColor="text1"/>
+          <w:lang w:val="en-GB"/>
+        </w:rPr>
+        <w:t xml:space="preserve">The </w:t>
+      </w:r>
+      <w:r>
+        <w:rPr>
+          <w:color w:val="000000" w:themeColor="text1"/>
+          <w:lang w:val="en-GB"/>
+        </w:rPr>
+        <w:t>below code block produces the following error: The name ‘file’ does not exist in the current context. Tell me how to resolve this issue.</w:t>
+      </w:r>
+    </w:p>
+    <w:p>
+      <w:pPr>
+        <w:rPr>
+          <w:lang w:val="en-GB"/>
+        </w:rPr>
+      </w:pPr>
+      <w:r>
+        <w:rPr>
+          <w:lang w:val="en-GB"/>
+        </w:rPr>
+        <w:t>@if (_</w:t>
+      </w:r>
+      <w:proofErr w:type="spellStart"/>
+      <w:r>
+        <w:rPr>
+          <w:lang w:val="en-GB"/>
+        </w:rPr>
+        <w:t>files?.</w:t>
+      </w:r>
+      <w:proofErr w:type="gramStart"/>
+      <w:r>
+        <w:rPr>
+          <w:lang w:val="en-GB"/>
+        </w:rPr>
+        <w:t>Any</w:t>
+      </w:r>
+      <w:proofErr w:type="spellEnd"/>
+      <w:r>
+        <w:rPr>
+          <w:lang w:val="en-GB"/>
+        </w:rPr>
+        <w:t>(</w:t>
+      </w:r>
+      <w:proofErr w:type="gramEnd"/>
+      <w:r>
+        <w:rPr>
+          <w:lang w:val="en-GB"/>
+        </w:rPr>
+        <w:t>) == true)</w:t>
+      </w:r>
+    </w:p>
+    <w:p>
+      <w:pPr>
+        <w:rPr>
+          <w:lang w:val="en-GB"/>
+        </w:rPr>
+      </w:pPr>
+      <w:r>
+        <w:rPr>
+          <w:lang w:val="en-GB"/>
+        </w:rPr>
+        <w:t xml:space="preserve"> {</w:t>
+      </w:r>
+    </w:p>
+    <w:p>
+      <w:pPr>
+        <w:rPr>
+          <w:lang w:val="en-GB"/>
+        </w:rPr>
+      </w:pPr>
+      <w:r>
+        <w:rPr>
+          <w:lang w:val="en-GB"/>
+        </w:rPr>
+        <w:t xml:space="preserve">     &lt;</w:t>
+      </w:r>
+      <w:proofErr w:type="spellStart"/>
+      <w:r>
+        <w:rPr>
+          <w:b/>
+          <w:bCs/>
+          <w:lang w:val="en-GB"/>
+        </w:rPr>
+        <w:t>MudChipSet</w:t>
+      </w:r>
+      <w:proofErr w:type="spellEnd"/>
+      <w:r>
+        <w:rPr>
+          <w:lang w:val="en-GB"/>
+        </w:rPr>
+        <w:t xml:space="preserve"> </w:t>
+      </w:r>
+      <w:r>
+        <w:rPr>
+          <w:b/>
+          <w:bCs/>
+          <w:lang w:val="en-GB"/>
+        </w:rPr>
+        <w:t>T</w:t>
+      </w:r>
+      <w:r>
+        <w:rPr>
+          <w:lang w:val="en-GB"/>
+        </w:rPr>
+        <w:t>="</w:t>
+      </w:r>
+      <w:proofErr w:type="spellStart"/>
+      <w:r>
+        <w:rPr>
+          <w:lang w:val="en-GB"/>
+        </w:rPr>
+        <w:t>IBrowserFile</w:t>
+      </w:r>
+      <w:proofErr w:type="spellEnd"/>
+      <w:r>
+        <w:rPr>
+          <w:lang w:val="en-GB"/>
+        </w:rPr>
+        <w:t xml:space="preserve">" </w:t>
+      </w:r>
+      <w:r>
+        <w:rPr>
+          <w:b/>
+          <w:bCs/>
+          <w:lang w:val="en-GB"/>
+        </w:rPr>
+        <w:t>Class</w:t>
+      </w:r>
+      <w:r>
+        <w:rPr>
+          <w:lang w:val="en-GB"/>
+        </w:rPr>
+        <w:t xml:space="preserve">="mt-2" Closeable="true" </w:t>
+      </w:r>
+      <w:proofErr w:type="spellStart"/>
+      <w:r>
+        <w:rPr>
+          <w:b/>
+          <w:bCs/>
+          <w:lang w:val="en-GB"/>
+        </w:rPr>
+        <w:t>OnClose</w:t>
+      </w:r>
+      <w:proofErr w:type="spellEnd"/>
+      <w:r>
+        <w:rPr>
+          <w:lang w:val="en-GB"/>
+        </w:rPr>
+        <w:t>="</w:t>
+      </w:r>
+      <w:proofErr w:type="gramStart"/>
+      <w:r>
+        <w:rPr>
+          <w:lang w:val="en-GB"/>
+        </w:rPr>
+        <w:t>@(</w:t>
+      </w:r>
+      <w:proofErr w:type="gramEnd"/>
+      <w:r>
+        <w:rPr>
+          <w:lang w:val="en-GB"/>
+        </w:rPr>
+        <w:t xml:space="preserve">() =&gt; </w:t>
+      </w:r>
+      <w:proofErr w:type="spellStart"/>
+      <w:r>
+        <w:rPr>
+          <w:lang w:val="en-GB"/>
+        </w:rPr>
+        <w:t>RemoveFile</w:t>
+      </w:r>
+      <w:proofErr w:type="spellEnd"/>
+      <w:r>
+        <w:rPr>
+          <w:lang w:val="en-GB"/>
+        </w:rPr>
+        <w:t>(file))"&gt;</w:t>
+      </w:r>
+    </w:p>
+    <w:p>
+      <w:pPr>
+        <w:rPr>
+          <w:lang w:val="en-GB"/>
+        </w:rPr>
+      </w:pPr>
+      <w:r>
+        <w:rPr>
+          <w:lang w:val="en-GB"/>
+        </w:rPr>
+        <w:t xml:space="preserve">         @foreach (var file in _files)</w:t>
+      </w:r>
+    </w:p>
+    <w:p>
+      <w:pPr>
+        <w:rPr>
+          <w:lang w:val="en-GB"/>
+        </w:rPr>
+      </w:pPr>
+      <w:r>
+        <w:rPr>
+          <w:lang w:val="en-GB"/>
+        </w:rPr>
+        <w:t xml:space="preserve">         {</w:t>
+      </w:r>
+    </w:p>
+    <w:p>
+      <w:pPr>
+        <w:rPr>
+          <w:lang w:val="en-GB"/>
+        </w:rPr>
+      </w:pPr>
+      <w:r>
+        <w:rPr>
+          <w:lang w:val="en-GB"/>
+        </w:rPr>
+        <w:t xml:space="preserve">             &lt;</w:t>
+      </w:r>
+      <w:proofErr w:type="spellStart"/>
+      <w:r>
+        <w:rPr>
+          <w:b/>
+          <w:bCs/>
+          <w:lang w:val="en-GB"/>
+        </w:rPr>
+        <w:t>MudChip</w:t>
+      </w:r>
+      <w:proofErr w:type="spellEnd"/>
+      <w:r>
+        <w:rPr>
+          <w:lang w:val="en-GB"/>
+        </w:rPr>
+        <w:t xml:space="preserve"> </w:t>
+      </w:r>
+      <w:proofErr w:type="spellStart"/>
+      <w:r>
+        <w:rPr>
+          <w:b/>
+          <w:bCs/>
+          <w:lang w:val="en-GB"/>
+        </w:rPr>
+        <w:t>Color</w:t>
+      </w:r>
+      <w:proofErr w:type="spellEnd"/>
+      <w:r>
+        <w:rPr>
+          <w:lang w:val="en-GB"/>
+        </w:rPr>
+        <w:t>="</w:t>
+      </w:r>
+      <w:proofErr w:type="spellStart"/>
+      <w:r>
+        <w:rPr>
+          <w:lang w:val="en-GB"/>
+        </w:rPr>
+        <w:t>Color.Surface</w:t>
+      </w:r>
+      <w:proofErr w:type="spellEnd"/>
+      <w:r>
+        <w:rPr>
+          <w:lang w:val="en-GB"/>
+        </w:rPr>
+        <w:t xml:space="preserve">" </w:t>
+      </w:r>
+      <w:r>
+        <w:rPr>
+          <w:b/>
+          <w:bCs/>
+          <w:lang w:val="en-GB"/>
+        </w:rPr>
+        <w:t>Variant</w:t>
+      </w:r>
+      <w:r>
+        <w:rPr>
+          <w:lang w:val="en-GB"/>
+        </w:rPr>
+        <w:t>="</w:t>
+      </w:r>
+      <w:proofErr w:type="spellStart"/>
+      <w:r>
+        <w:rPr>
+          <w:lang w:val="en-GB"/>
+        </w:rPr>
+        <w:t>Variant.Outlined</w:t>
+      </w:r>
+      <w:proofErr w:type="spellEnd"/>
+      <w:r>
+        <w:rPr>
+          <w:lang w:val="en-GB"/>
+        </w:rPr>
+        <w:t>"&gt;</w:t>
+      </w:r>
+    </w:p>
+    <w:p>
+      <w:pPr>
+        <w:rPr>
+          <w:lang w:val="en-GB"/>
+        </w:rPr>
+      </w:pPr>
+      <w:r>
+        <w:rPr>
+          <w:lang w:val="en-GB"/>
+        </w:rPr>
+        <w:t xml:space="preserve">                 @</w:t>
+      </w:r>
+      <w:proofErr w:type="gramStart"/>
+      <w:r>
+        <w:rPr>
+          <w:lang w:val="en-GB"/>
+        </w:rPr>
+        <w:t>file.Name</w:t>
+      </w:r>
+      <w:proofErr w:type="gramEnd"/>
+      <w:r>
+        <w:rPr>
+          <w:lang w:val="en-GB"/>
+        </w:rPr>
+        <w:t xml:space="preserve"> (</w:t>
+      </w:r>
+      <w:proofErr w:type="gramStart"/>
+      <w:r>
+        <w:rPr>
+          <w:lang w:val="en-GB"/>
+        </w:rPr>
+        <w:t>@(file.Size</w:t>
+      </w:r>
+      <w:proofErr w:type="gramEnd"/>
+      <w:r>
+        <w:rPr>
+          <w:lang w:val="en-GB"/>
+        </w:rPr>
+        <w:t xml:space="preserve"> / 1024) KB)</w:t>
+      </w:r>
+    </w:p>
+    <w:p>
+      <w:pPr>
+        <w:rPr>
+          <w:lang w:val="en-GB"/>
+        </w:rPr>
+      </w:pPr>
+      <w:r>
+        <w:rPr>
+          <w:lang w:val="en-GB"/>
+        </w:rPr>
+        <w:t xml:space="preserve">             &lt;/</w:t>
+      </w:r>
+      <w:proofErr w:type="spellStart"/>
+      <w:r>
+        <w:rPr>
+          <w:b/>
+          <w:bCs/>
+          <w:lang w:val="en-GB"/>
+        </w:rPr>
+        <w:t>MudChip</w:t>
+      </w:r>
+      <w:proofErr w:type="spellEnd"/>
+      <w:r>
+        <w:rPr>
+          <w:lang w:val="en-GB"/>
+        </w:rPr>
+        <w:t>&gt;</w:t>
+      </w:r>
+    </w:p>
+    <w:p>
+      <w:pPr>
+        <w:rPr>
+          <w:lang w:val="en-GB"/>
+        </w:rPr>
+      </w:pPr>
+      <w:r>
+        <w:rPr>
+          <w:lang w:val="en-GB"/>
+        </w:rPr>
+        <w:t xml:space="preserve">         }</w:t>
+      </w:r>
+    </w:p>
+    <w:p>
+      <w:pPr>
+        <w:rPr>
+          <w:lang w:val="en-GB"/>
+        </w:rPr>
+      </w:pPr>
+      <w:r>
+        <w:rPr>
+          <w:lang w:val="en-GB"/>
+        </w:rPr>
+        <w:t xml:space="preserve">     &lt;/</w:t>
+      </w:r>
+      <w:proofErr w:type="spellStart"/>
+      <w:r>
+        <w:rPr>
+          <w:b/>
+          <w:bCs/>
+          <w:lang w:val="en-GB"/>
+        </w:rPr>
+        <w:t>MudChipSet</w:t>
+      </w:r>
+      <w:proofErr w:type="spellEnd"/>
+      <w:r>
+        <w:rPr>
+          <w:lang w:val="en-GB"/>
+        </w:rPr>
+        <w:t>&gt;</w:t>
+      </w:r>
+    </w:p>
+    <w:p>
+      <w:pPr>
+        <w:rPr>
+          <w:lang w:val="en-GB"/>
+        </w:rPr>
+      </w:pPr>
+      <w:r>
+        <w:rPr>
+          <w:lang w:val="en-GB"/>
+        </w:rPr>
+        <w:t xml:space="preserve"> }</w:t>
+      </w:r>
+    </w:p>
+    <w:p>
+      <w:r>
+        <w:t>Prompt #10</w:t>
+      </w:r>
+    </w:p>
+    <w:p>
+      <w:r>
+        <w:t xml:space="preserve">Instead of using </w:t>
+      </w:r>
+      <w:proofErr w:type="spellStart"/>
+      <w:r>
+        <w:t>IList</w:t>
+      </w:r>
+      <w:proofErr w:type="spellEnd"/>
+      <w:r>
+        <w:t xml:space="preserve"> collection type for </w:t>
+      </w:r>
+      <w:r>
+        <w:t>files</w:t>
+      </w:r>
+      <w:r>
+        <w:t xml:space="preserve">, I use </w:t>
+      </w:r>
+      <w:proofErr w:type="spellStart"/>
+      <w:r>
+        <w:rPr>
+          <w:lang w:val="en-GB"/>
+        </w:rPr>
+        <w:t>IReadOnlyList</w:t>
+      </w:r>
+      <w:proofErr w:type="spellEnd"/>
+      <w:r>
+        <w:rPr>
+          <w:lang w:val="en-GB"/>
+        </w:rPr>
+        <w:t xml:space="preserve"> collection.</w:t>
+      </w:r>
+    </w:p>
+    <w:p>
+      <w:r>
+        <w:t xml:space="preserve">private </w:t>
+      </w:r>
+      <w:proofErr w:type="spellStart"/>
+      <w:r>
+        <w:t>IList</w:t>
+      </w:r>
+      <w:proofErr w:type="spellEnd"/>
+      <w:r>
+        <w:t>&lt;</w:t>
+      </w:r>
+      <w:proofErr w:type="spellStart"/>
+      <w:r>
+        <w:t>IBrowserFile</w:t>
+      </w:r>
+      <w:proofErr w:type="spellEnd"/>
+      <w:r>
+        <w:t>&gt; _files = new List&lt;</w:t>
+      </w:r>
+      <w:proofErr w:type="spellStart"/>
+      <w:r>
+        <w:t>IBrowserFile</w:t>
+      </w:r>
+      <w:proofErr w:type="spellEnd"/>
+      <w:proofErr w:type="gramStart"/>
+      <w:r>
+        <w:t>&gt;();</w:t>
+      </w:r>
+      <w:proofErr w:type="gramEnd"/>
+    </w:p>
+    <w:p>
+      <w:r>
+        <w:t xml:space="preserve">private </w:t>
+      </w:r>
+      <w:proofErr w:type="spellStart"/>
+      <w:r>
+        <w:rPr>
+          <w:lang w:val="en-GB"/>
+        </w:rPr>
+        <w:t>IReadOnlyList</w:t>
+      </w:r>
+      <w:proofErr w:type="spellEnd"/>
+      <w:r>
+        <w:t xml:space="preserve"> </w:t>
+      </w:r>
+      <w:r>
+        <w:t>&lt;</w:t>
+      </w:r>
+      <w:proofErr w:type="spellStart"/>
+      <w:r>
+        <w:t>IBrowserFile</w:t>
+      </w:r>
+      <w:proofErr w:type="spellEnd"/>
+      <w:r>
+        <w:t xml:space="preserve">&gt; _files = </w:t>
+      </w:r>
+      <w:proofErr w:type="gramStart"/>
+      <w:r>
+        <w:t>new</w:t>
+      </w:r>
+      <w:r>
+        <w:rPr>
+          <w:lang w:val="en-GB"/>
+        </w:rPr>
+        <w:t>()</w:t>
+      </w:r>
+      <w:r>
+        <w:t>;</w:t>
+      </w:r>
+      <w:proofErr w:type="gramEnd"/>
+    </w:p>
+    <w:p>
+      <w:r>
+        <w:t xml:space="preserve">However, in the </w:t>
+      </w:r>
+      <w:proofErr w:type="spellStart"/>
+      <w:proofErr w:type="gramStart"/>
+      <w:r>
+        <w:t>RemoveFile</w:t>
+      </w:r>
+      <w:proofErr w:type="spellEnd"/>
+      <w:r>
+        <w:t>(</w:t>
+      </w:r>
+      <w:proofErr w:type="gramEnd"/>
+      <w:r>
+        <w:t xml:space="preserve">) method, it produces error </w:t>
+      </w:r>
+      <w:r>
+        <w:t>the says: “There is no argument given that corresponds to the required parameter value…”. Tell me how to resolve this issue.</w:t>
+      </w:r>
+    </w:p>
+    <w:p>
+      <w:pPr>
+        <w:rPr>
+          <w:lang w:val="en-GB"/>
+        </w:rPr>
+      </w:pPr>
+      <w:r>
+        <w:rPr>
+          <w:lang w:val="en-GB"/>
+        </w:rPr>
+        <w:t xml:space="preserve">private void </w:t>
+      </w:r>
+      <w:proofErr w:type="spellStart"/>
+      <w:proofErr w:type="gramStart"/>
+      <w:r>
+        <w:rPr>
+          <w:lang w:val="en-GB"/>
+        </w:rPr>
+        <w:t>RemoveFile</w:t>
+      </w:r>
+      <w:proofErr w:type="spellEnd"/>
+      <w:r>
+        <w:rPr>
+          <w:lang w:val="en-GB"/>
+        </w:rPr>
+        <w:t>(</w:t>
+      </w:r>
+      <w:proofErr w:type="spellStart"/>
+      <w:proofErr w:type="gramEnd"/>
+      <w:r>
+        <w:rPr>
+          <w:lang w:val="en-GB"/>
+        </w:rPr>
+        <w:t>IBrowserFile</w:t>
+      </w:r>
+      <w:proofErr w:type="spellEnd"/>
+      <w:r>
+        <w:rPr>
+          <w:lang w:val="en-GB"/>
+        </w:rPr>
+        <w:t xml:space="preserve"> file)</w:t>
+      </w:r>
+    </w:p>
+    <w:p>
+      <w:pPr>
+        <w:rPr>
+          <w:lang w:val="en-GB"/>
+        </w:rPr>
+      </w:pPr>
+      <w:r>
+        <w:rPr>
+          <w:lang w:val="en-GB"/>
+        </w:rPr>
+        <w:t>{</w:t>
+      </w:r>
+    </w:p>
+    <w:p>
+      <w:pPr>
+        <w:rPr>
+          <w:lang w:val="en-GB"/>
+        </w:rPr>
+      </w:pPr>
+      <w:r>
+        <w:rPr>
+          <w:lang w:val="en-GB"/>
+        </w:rPr>
+        <w:t xml:space="preserve">    _</w:t>
+      </w:r>
+      <w:proofErr w:type="spellStart"/>
+      <w:proofErr w:type="gramStart"/>
+      <w:r>
+        <w:rPr>
+          <w:lang w:val="en-GB"/>
+        </w:rPr>
+        <w:t>files.Remove</w:t>
+      </w:r>
+      <w:proofErr w:type="spellEnd"/>
+      <w:proofErr w:type="gramEnd"/>
+      <w:r>
+        <w:rPr>
+          <w:lang w:val="en-GB"/>
+        </w:rPr>
+        <w:t>(file</w:t>
+      </w:r>
+      <w:proofErr w:type="gramStart"/>
+      <w:r>
+        <w:rPr>
+          <w:lang w:val="en-GB"/>
+        </w:rPr>
+        <w:t>);</w:t>
+      </w:r>
+      <w:proofErr w:type="gramEnd"/>
+    </w:p>
+    <w:p>
+      <w:r>
+        <w:rPr>
+          <w:lang w:val="en-GB"/>
+        </w:rPr>
+        <w:t>}</w:t>
+      </w:r>
+    </w:p>
     <w:p/>
     <w:sectPr>
       <w:pgSz w:w="12240" w:h="15840"/>

</xml_diff>